<commit_message>
ajustes según criterios nuevos.
</commit_message>
<xml_diff>
--- a/fuentes/contenidos/grado09/guion07/CS_09_07_CO.docx
+++ b/fuentes/contenidos/grado09/guion07/CS_09_07_CO.docx
@@ -210,17 +210,7 @@
                 <w:sz w:val="22"/>
                 <w:szCs w:val="22"/>
               </w:rPr>
-              <w:t>¿Cuáles fueron las consecuencias de la caída del muro de Berlín? Conoce el mundo actual a partir d</w:t>
-            </w:r>
-            <w:bookmarkStart w:id="0" w:name="_GoBack"/>
-            <w:bookmarkEnd w:id="0"/>
-            <w:r>
-              <w:rPr>
-                <w:color w:val="000000" w:themeColor="text1"/>
-                <w:sz w:val="22"/>
-                <w:szCs w:val="22"/>
-              </w:rPr>
-              <w:t xml:space="preserve">e una inmersión en la historia de la que también formas parte. </w:t>
+              <w:t xml:space="preserve">¿Cuáles fueron las consecuencias de la caída del muro de Berlín? Conoce el mundo actual a partir de una inmersión en la historia de la que también formas parte. </w:t>
             </w:r>
           </w:p>
         </w:tc>
@@ -383,18 +373,6 @@
         </w:rPr>
         <w:t>.</w:t>
       </w:r>
-    </w:p>
-    <w:p>
-      <w:pPr>
-        <w:shd w:val="clear" w:color="auto" w:fill="FFFFFF"/>
-        <w:spacing w:after="0" w:line="345" w:lineRule="atLeast"/>
-        <w:jc w:val="both"/>
-        <w:rPr>
-          <w:color w:val="000000" w:themeColor="text1"/>
-          <w:sz w:val="22"/>
-          <w:szCs w:val="22"/>
-        </w:rPr>
-      </w:pPr>
     </w:p>
     <w:p>
       <w:pPr>
@@ -828,7 +806,6 @@
                 <w:sz w:val="22"/>
                 <w:szCs w:val="22"/>
               </w:rPr>
-              <w:lastRenderedPageBreak/>
               <w:t>Pie de imagen</w:t>
             </w:r>
           </w:p>
@@ -870,7 +847,16 @@
                 <w:sz w:val="22"/>
                 <w:szCs w:val="22"/>
               </w:rPr>
-              <w:t>PCUS) en 1985. Durante su mandato, puso en marcha una serie de reformas internas encaminadas a democratizar la URSS, mientras que su política exterior buscó el acercamiento a Estados Unidos y Europa occidental, además de frenar la carrera armamentística. Dimitió en 1991, tras un intento de golpe de Estado.</w:t>
+              <w:t xml:space="preserve">PCUS) en 1985. Durante su mandato, puso en marcha una serie </w:t>
+            </w:r>
+            <w:r>
+              <w:rPr>
+                <w:color w:val="000000" w:themeColor="text1"/>
+                <w:sz w:val="22"/>
+                <w:szCs w:val="22"/>
+              </w:rPr>
+              <w:lastRenderedPageBreak/>
+              <w:t>de reformas internas encaminadas a democratizar la URSS, mientras que su política exterior buscó el acercamiento a Estados Unidos y Europa occidental, además de frenar la carrera armamentística. Dimitió en 1991, tras un intento de golpe de Estado.</w:t>
             </w:r>
           </w:p>
           <w:p>
@@ -924,7 +910,7 @@
             <w:r>
               <w:rPr>
                 <w:b/>
-                <w:color w:val="000000" w:themeColor="text1"/>
+                <w:color w:val="FFFFFF" w:themeColor="background1"/>
                 <w:sz w:val="22"/>
                 <w:szCs w:val="22"/>
               </w:rPr>
@@ -958,7 +944,41 @@
                 <w:sz w:val="22"/>
                 <w:szCs w:val="22"/>
               </w:rPr>
-              <w:t>La Guerra Fría fue un largo periodo de tensiones internacionales que surgió tras la Segunda Guerra Mundial (1939-1945). Durante ese tiempo, el mundo quedó dividido en dos grandes bloques liderados por Estados Unidos</w:t>
+              <w:t xml:space="preserve">La Guerra Fría fue un largo periodo de </w:t>
+            </w:r>
+            <w:r>
+              <w:rPr>
+                <w:b/>
+                <w:color w:val="000000" w:themeColor="text1"/>
+                <w:sz w:val="22"/>
+                <w:szCs w:val="22"/>
+              </w:rPr>
+              <w:t>tensiones</w:t>
+            </w:r>
+            <w:r>
+              <w:rPr>
+                <w:color w:val="000000" w:themeColor="text1"/>
+                <w:sz w:val="22"/>
+                <w:szCs w:val="22"/>
+              </w:rPr>
+              <w:t xml:space="preserve"> internacionales que surgió tras la Segunda Guerra Mundial (1939-1945). Durante ese tiempo, el mundo quedó </w:t>
+            </w:r>
+            <w:r>
+              <w:rPr>
+                <w:b/>
+                <w:color w:val="000000" w:themeColor="text1"/>
+                <w:sz w:val="22"/>
+                <w:szCs w:val="22"/>
+              </w:rPr>
+              <w:t>dividido</w:t>
+            </w:r>
+            <w:r>
+              <w:rPr>
+                <w:color w:val="000000" w:themeColor="text1"/>
+                <w:sz w:val="22"/>
+                <w:szCs w:val="22"/>
+              </w:rPr>
+              <w:t xml:space="preserve"> en dos grandes bloques liderados por Estados Unidos</w:t>
             </w:r>
             <w:r>
               <w:rPr>
@@ -1274,7 +1294,6 @@
           <w:sz w:val="22"/>
           <w:szCs w:val="22"/>
         </w:rPr>
-        <w:lastRenderedPageBreak/>
         <w:t>Esta política representó el punto de partida de una serie de </w:t>
       </w:r>
       <w:r>
@@ -1329,7 +1348,16 @@
           <w:sz w:val="22"/>
           <w:szCs w:val="22"/>
         </w:rPr>
-        <w:t> de la Europa oriental. El objetivo era convertir los Estados satélite de la Unión Soviética en bancos de pruebas de la nueva política de reestructuración, al mismo tiempo que se buscaba reducir el coste que representaban para Moscú concediéndoles una </w:t>
+        <w:t xml:space="preserve"> de la Europa oriental. El objetivo era convertir los Estados satélite de la </w:t>
+      </w:r>
+      <w:r>
+        <w:rPr>
+          <w:color w:val="000000" w:themeColor="text1"/>
+          <w:sz w:val="22"/>
+          <w:szCs w:val="22"/>
+        </w:rPr>
+        <w:lastRenderedPageBreak/>
+        <w:t>Unión Soviética en bancos de pruebas de la nueva política de reestructuración, al mismo tiempo que se buscaba reducir el coste que representaban para Moscú concediéndoles una </w:t>
       </w:r>
       <w:r>
         <w:rPr>
@@ -1400,7 +1428,7 @@
             <w:r>
               <w:rPr>
                 <w:b/>
-                <w:color w:val="000000" w:themeColor="text1"/>
+                <w:color w:val="FFFFFF" w:themeColor="background1"/>
                 <w:sz w:val="22"/>
                 <w:szCs w:val="22"/>
               </w:rPr>
@@ -1795,8 +1823,16 @@
                 <w:sz w:val="22"/>
                 <w:szCs w:val="22"/>
               </w:rPr>
+              <w:t xml:space="preserve">- Un proceso de democratización que debía conducir a la celebración de las primeras </w:t>
+            </w:r>
+            <w:r>
+              <w:rPr>
+                <w:color w:val="000000" w:themeColor="text1"/>
+                <w:sz w:val="22"/>
+                <w:szCs w:val="22"/>
+              </w:rPr>
               <w:lastRenderedPageBreak/>
-              <w:t>- Un proceso de democratización que debía conducir a la celebración de las primeras elecciones libres (1989).</w:t>
+              <w:t>elecciones libres (1989).</w:t>
             </w:r>
           </w:p>
           <w:p>
@@ -2025,6 +2061,27 @@
           <w:szCs w:val="22"/>
         </w:rPr>
         <w:t> (misiles de corto y medio alcance).</w:t>
+      </w:r>
+    </w:p>
+    <w:p>
+      <w:pPr>
+        <w:shd w:val="clear" w:color="auto" w:fill="FFFFFF"/>
+        <w:spacing w:after="0" w:line="345" w:lineRule="atLeast"/>
+        <w:jc w:val="both"/>
+        <w:rPr>
+          <w:color w:val="000000" w:themeColor="text1"/>
+          <w:sz w:val="22"/>
+          <w:szCs w:val="22"/>
+        </w:rPr>
+      </w:pPr>
+      <w:r>
+        <w:rPr>
+          <w:color w:val="000000" w:themeColor="text1"/>
+          <w:sz w:val="22"/>
+          <w:szCs w:val="22"/>
+          <w:highlight w:val="red"/>
+        </w:rPr>
+        <w:t>PRACTICA PERESTROIKA MOTOR M2A</w:t>
       </w:r>
     </w:p>
     <w:p>
@@ -2149,6 +2206,7 @@
           <w:sz w:val="22"/>
           <w:szCs w:val="22"/>
         </w:rPr>
+        <w:lastRenderedPageBreak/>
         <w:t>Este proceso culminó con la </w:t>
       </w:r>
       <w:r>
@@ -2722,6 +2780,7 @@
           <w:sz w:val="22"/>
           <w:szCs w:val="22"/>
         </w:rPr>
+        <w:lastRenderedPageBreak/>
         <w:t>Puedes ver cómo se vivió la caída del muro de Berlín en el especial que le dedica la web de Radiotelevisión Española (RTVE) </w:t>
       </w:r>
       <w:hyperlink r:id="rId12" w:tgtFrame="_blank" w:history="1">
@@ -2786,11 +2845,10 @@
             <w:r>
               <w:rPr>
                 <w:b/>
-                <w:color w:val="000000" w:themeColor="text1"/>
-                <w:sz w:val="22"/>
-                <w:szCs w:val="22"/>
-              </w:rPr>
-              <w:lastRenderedPageBreak/>
+                <w:color w:val="FFFFFF" w:themeColor="background1"/>
+                <w:sz w:val="22"/>
+                <w:szCs w:val="22"/>
+              </w:rPr>
               <w:t>Profundiza. Recurso aprovechado</w:t>
             </w:r>
           </w:p>
@@ -3175,7 +3233,17 @@
                 <w:sz w:val="22"/>
                 <w:szCs w:val="22"/>
               </w:rPr>
-              <w:t>Consideran que la caída del muro de Berlín benefició a Alemania? ¿Por qué?</w:t>
+              <w:t xml:space="preserve">Consideran que la caída del muro de Berlín benefició </w:t>
+            </w:r>
+            <w:r>
+              <w:rPr>
+                <w:b/>
+                <w:color w:val="000000" w:themeColor="text1"/>
+                <w:sz w:val="22"/>
+                <w:szCs w:val="22"/>
+              </w:rPr>
+              <w:lastRenderedPageBreak/>
+              <w:t>a Alemania? ¿Por qué?</w:t>
             </w:r>
           </w:p>
           <w:p>
@@ -3195,7 +3263,6 @@
                 <w:sz w:val="22"/>
                 <w:szCs w:val="22"/>
               </w:rPr>
-              <w:lastRenderedPageBreak/>
               <w:drawing>
                 <wp:inline distT="0" distB="0" distL="0" distR="0" wp14:anchorId="26BEBF81" wp14:editId="7EC59166">
                   <wp:extent cx="2981692" cy="1676400"/>
@@ -3495,7 +3562,16 @@
                 <w:sz w:val="22"/>
                 <w:szCs w:val="22"/>
               </w:rPr>
-              <w:t xml:space="preserve"> Interactivo para analizar a través de un texto la importancia histórica de la caída de uno de los mayores símbolos de la Guerra Fría</w:t>
+              <w:t xml:space="preserve"> Interactivo para analizar a través de un texto la </w:t>
+            </w:r>
+            <w:r>
+              <w:rPr>
+                <w:color w:val="000000" w:themeColor="text1"/>
+                <w:sz w:val="22"/>
+                <w:szCs w:val="22"/>
+              </w:rPr>
+              <w:lastRenderedPageBreak/>
+              <w:t>importancia histórica de la caída de uno de los mayores símbolos de la Guerra Fría</w:t>
             </w:r>
             <w:r>
               <w:rPr>
@@ -3512,7 +3588,6 @@
                 <w:sz w:val="22"/>
                 <w:szCs w:val="22"/>
               </w:rPr>
-              <w:lastRenderedPageBreak/>
               <w:t>Tipo de recurso:</w:t>
             </w:r>
             <w:r>
@@ -3954,7 +4029,16 @@
                 <w:sz w:val="22"/>
                 <w:szCs w:val="22"/>
               </w:rPr>
-              <w:t>el 8 de noviembre de 2009. El objetivo es que determinen si consideran la caída del muro como un hecho casual, el fruto de una serie de casualidades sin las cuales no hubiera tenido lugar o si, por el contrario, era inevitable.</w:t>
+              <w:t xml:space="preserve">el 8 de noviembre de 2009. El objetivo es que determinen si consideran la caída del muro como un hecho casual, el fruto de una serie de </w:t>
+            </w:r>
+            <w:r>
+              <w:rPr>
+                <w:color w:val="000000" w:themeColor="text1"/>
+                <w:sz w:val="22"/>
+                <w:szCs w:val="22"/>
+              </w:rPr>
+              <w:lastRenderedPageBreak/>
+              <w:t>casualidades sin las cuales no hubiera tenido lugar o si, por el contrario, era inevitable.</w:t>
             </w:r>
           </w:p>
           <w:p>
@@ -4290,7 +4374,16 @@
                 <w:sz w:val="22"/>
                 <w:szCs w:val="22"/>
               </w:rPr>
-              <w:t>Las celebraciones se extendieron por todo el mundo, pues la caída del muro significó mucho más:</w:t>
+              <w:t xml:space="preserve">Las celebraciones se extendieron por todo el mundo, pues la caída del </w:t>
+            </w:r>
+            <w:r>
+              <w:rPr>
+                <w:color w:val="000000" w:themeColor="text1"/>
+                <w:sz w:val="22"/>
+                <w:szCs w:val="22"/>
+              </w:rPr>
+              <w:lastRenderedPageBreak/>
+              <w:t>muro significó mucho más:</w:t>
             </w:r>
           </w:p>
           <w:p>
@@ -4310,7 +4403,6 @@
                 <w:sz w:val="22"/>
                 <w:szCs w:val="22"/>
               </w:rPr>
-              <w:lastRenderedPageBreak/>
               <w:t>- La </w:t>
             </w:r>
             <w:r>
@@ -4866,7 +4958,7 @@
             <w:r>
               <w:rPr>
                 <w:b/>
-                <w:color w:val="000000" w:themeColor="text1"/>
+                <w:color w:val="FFFFFF" w:themeColor="background1"/>
                 <w:sz w:val="22"/>
                 <w:szCs w:val="22"/>
               </w:rPr>
@@ -4944,7 +5036,17 @@
                 <w:sz w:val="22"/>
                 <w:szCs w:val="22"/>
               </w:rPr>
-              <w:t>Ubicación en Aula Planeta</w:t>
+              <w:t xml:space="preserve">Ubicación en Aula </w:t>
+            </w:r>
+            <w:r>
+              <w:rPr>
+                <w:b/>
+                <w:color w:val="000000" w:themeColor="text1"/>
+                <w:sz w:val="22"/>
+                <w:szCs w:val="22"/>
+              </w:rPr>
+              <w:lastRenderedPageBreak/>
+              <w:t>Planeta</w:t>
             </w:r>
           </w:p>
         </w:tc>
@@ -4966,7 +5068,17 @@
                 <w:sz w:val="22"/>
                 <w:szCs w:val="22"/>
               </w:rPr>
-              <w:t>4º Eso CS/ El mundo actual /1 La crisis del bloque comunista / 1985-1991/1.2 El fin de la URSS</w:t>
+              <w:lastRenderedPageBreak/>
+              <w:t>4º Eso CS/ El mundo actual /1 La crisis del bloque comunista / 1985-</w:t>
+            </w:r>
+            <w:r>
+              <w:rPr>
+                <w:color w:val="000000" w:themeColor="text1"/>
+                <w:sz w:val="22"/>
+                <w:szCs w:val="22"/>
+              </w:rPr>
+              <w:lastRenderedPageBreak/>
+              <w:t>1991/1.2 El fin de la URSS</w:t>
             </w:r>
             <w:r>
               <w:rPr>
@@ -5467,7 +5579,16 @@
                 <w:sz w:val="22"/>
                 <w:szCs w:val="22"/>
               </w:rPr>
-              <w:t>Pregunte a sus estudiantes si conocen quién fue Mijaíl Gorbachov y cuál fue su papel en la política internacional. Pídales que traten de relacionarlo con algunos acontecimientos clave de la fase final de la Guerra Fría.</w:t>
+              <w:t xml:space="preserve">Pregunte a sus estudiantes si conocen quién fue Mijaíl Gorbachov y cuál fue su papel en la política internacional. Pídales que traten de relacionarlo con algunos acontecimientos clave de la fase final de la </w:t>
+            </w:r>
+            <w:r>
+              <w:rPr>
+                <w:color w:val="000000" w:themeColor="text1"/>
+                <w:sz w:val="22"/>
+                <w:szCs w:val="22"/>
+              </w:rPr>
+              <w:lastRenderedPageBreak/>
+              <w:t>Guerra Fría.</w:t>
             </w:r>
           </w:p>
           <w:p>
@@ -5490,7 +5611,6 @@
                 <w:sz w:val="22"/>
                 <w:szCs w:val="22"/>
               </w:rPr>
-              <w:lastRenderedPageBreak/>
               <w:t xml:space="preserve">Después de la presentación </w:t>
             </w:r>
           </w:p>
@@ -5928,7 +6048,16 @@
                 <w:sz w:val="22"/>
                 <w:szCs w:val="22"/>
               </w:rPr>
-              <w:t>El joven líder soviético, que no había vivido la Segunda Guerra Mundial, se movía entre los círculos de la intelectualidad rusa. Esto hacía que su visión de la Unión Soviética y de las necesidades de su población fuesen más allá del aparato del partido.</w:t>
+              <w:t xml:space="preserve">El joven líder soviético, que no había vivido la Segunda Guerra Mundial, se movía entre los círculos de la intelectualidad rusa. Esto hacía que su visión de la Unión Soviética y de las necesidades de su </w:t>
+            </w:r>
+            <w:r>
+              <w:rPr>
+                <w:color w:val="000000" w:themeColor="text1"/>
+                <w:sz w:val="22"/>
+                <w:szCs w:val="22"/>
+              </w:rPr>
+              <w:lastRenderedPageBreak/>
+              <w:t>población fuesen más allá del aparato del partido.</w:t>
             </w:r>
           </w:p>
           <w:p>
@@ -5949,7 +6078,6 @@
                 <w:sz w:val="22"/>
                 <w:szCs w:val="22"/>
               </w:rPr>
-              <w:lastRenderedPageBreak/>
               <w:t>Gorbachov no tardó en constatar que el sistema necesitaba de</w:t>
             </w:r>
             <w:r>
@@ -6587,7 +6715,16 @@
                 <w:sz w:val="22"/>
                 <w:szCs w:val="22"/>
               </w:rPr>
-              <w:t>Aquella política de reestructuración y distensión hizo que el bloque comunista comenzara a desmoronarse en el verano de 1989. Mientras Hungría se convertía en la vía de escape hacia la</w:t>
+              <w:t xml:space="preserve">Aquella política de reestructuración y distensión hizo que el bloque comunista comenzara a desmoronarse en el verano de 1989. Mientras </w:t>
+            </w:r>
+            <w:r>
+              <w:rPr>
+                <w:color w:val="000000" w:themeColor="text1"/>
+                <w:sz w:val="22"/>
+                <w:szCs w:val="22"/>
+              </w:rPr>
+              <w:lastRenderedPageBreak/>
+              <w:t>Hungría se convertía en la vía de escape hacia la</w:t>
             </w:r>
             <w:r>
               <w:rPr>
@@ -6635,19 +6772,7 @@
                 <w:sz w:val="22"/>
                 <w:szCs w:val="22"/>
               </w:rPr>
-              <w:t xml:space="preserve">República Democrática </w:t>
-            </w:r>
-            <w:r>
-              <w:rPr>
-                <w:rStyle w:val="negrita"/>
-                <w:b/>
-                <w:bCs/>
-                <w:color w:val="000000" w:themeColor="text1"/>
-                <w:sz w:val="22"/>
-                <w:szCs w:val="22"/>
-              </w:rPr>
-              <w:lastRenderedPageBreak/>
-              <w:t>Alemana</w:t>
+              <w:t>República Democrática Alemana</w:t>
             </w:r>
             <w:r>
               <w:rPr>
@@ -7187,7 +7312,7 @@
             <w:r>
               <w:rPr>
                 <w:b/>
-                <w:color w:val="000000" w:themeColor="text1"/>
+                <w:color w:val="FFFFFF" w:themeColor="background1"/>
                 <w:sz w:val="22"/>
                 <w:szCs w:val="22"/>
               </w:rPr>
@@ -7389,6 +7514,16 @@
           <w:szCs w:val="22"/>
         </w:rPr>
       </w:pPr>
+      <w:r>
+        <w:rPr>
+          <w:color w:val="000000" w:themeColor="text1"/>
+          <w:sz w:val="22"/>
+          <w:szCs w:val="22"/>
+          <w:highlight w:val="red"/>
+        </w:rPr>
+        <w:lastRenderedPageBreak/>
+        <w:t>PRACTICA. FINAL DEL BLOQUE SOCIALISTA</w:t>
+      </w:r>
     </w:p>
     <w:p>
       <w:pPr>
@@ -7844,7 +7979,17 @@
                 <w:szCs w:val="22"/>
                 <w:highlight w:val="green"/>
               </w:rPr>
-              <w:t>ELIMINAR EL SLIDE QUE CONTIENE ESTA PREGUNTA CON SUS RESPUESTAS:</w:t>
+              <w:t xml:space="preserve">ELIMINAR EL SLIDE QUE CONTIENE ESTA PREGUNTA CON </w:t>
+            </w:r>
+            <w:r>
+              <w:rPr>
+                <w:color w:val="000000" w:themeColor="text1"/>
+                <w:sz w:val="22"/>
+                <w:szCs w:val="22"/>
+                <w:highlight w:val="green"/>
+              </w:rPr>
+              <w:lastRenderedPageBreak/>
+              <w:t>SUS RESPUESTAS:</w:t>
             </w:r>
           </w:p>
           <w:p>
@@ -8306,7 +8451,16 @@
           <w:sz w:val="22"/>
           <w:szCs w:val="22"/>
         </w:rPr>
-        <w:t xml:space="preserve">, ocurrida en 1991, y luego, en las </w:t>
+        <w:t xml:space="preserve">, ocurrida en </w:t>
+      </w:r>
+      <w:r>
+        <w:rPr>
+          <w:color w:val="000000" w:themeColor="text1"/>
+          <w:sz w:val="22"/>
+          <w:szCs w:val="22"/>
+        </w:rPr>
+        <w:lastRenderedPageBreak/>
+        <w:t xml:space="preserve">1991, y luego, en las </w:t>
       </w:r>
       <w:r>
         <w:rPr>
@@ -8351,16 +8505,7 @@
           <w:sz w:val="22"/>
           <w:szCs w:val="22"/>
         </w:rPr>
-        <w:t xml:space="preserve"> (2003-2011). En todas ellas </w:t>
-      </w:r>
-      <w:r>
-        <w:rPr>
-          <w:color w:val="000000" w:themeColor="text1"/>
-          <w:sz w:val="22"/>
-          <w:szCs w:val="22"/>
-        </w:rPr>
-        <w:lastRenderedPageBreak/>
-        <w:t>Estados Unidos participó de manera decidida ya que esos países se encuentra el principal recurso que mueve su economía: el petróleo.</w:t>
+        <w:t> (2003-2011). En todas ellas Estados Unidos participó de manera decidida ya que esos países se encuentra el principal recurso que mueve su economía: el petróleo.</w:t>
       </w:r>
     </w:p>
     <w:p>
@@ -8369,6 +8514,42 @@
         <w:spacing w:after="0" w:line="345" w:lineRule="atLeast"/>
         <w:jc w:val="both"/>
         <w:rPr>
+          <w:color w:val="000000" w:themeColor="text1"/>
+          <w:sz w:val="22"/>
+          <w:szCs w:val="22"/>
+        </w:rPr>
+      </w:pPr>
+    </w:p>
+    <w:p>
+      <w:pPr>
+        <w:shd w:val="clear" w:color="auto" w:fill="FFFFFF"/>
+        <w:spacing w:after="0" w:line="345" w:lineRule="atLeast"/>
+        <w:jc w:val="both"/>
+        <w:rPr>
+          <w:b/>
+          <w:color w:val="000000" w:themeColor="text1"/>
+          <w:sz w:val="22"/>
+          <w:szCs w:val="22"/>
+        </w:rPr>
+      </w:pPr>
+      <w:r>
+        <w:rPr>
+          <w:b/>
+          <w:color w:val="000000" w:themeColor="text1"/>
+          <w:sz w:val="22"/>
+          <w:szCs w:val="22"/>
+          <w:highlight w:val="red"/>
+        </w:rPr>
+        <w:t>PRACTICA GUERRAS DE ESTADOS UNIDOS EN MEDIO ORIENTE. MOTOR. M5D</w:t>
+      </w:r>
+    </w:p>
+    <w:p>
+      <w:pPr>
+        <w:shd w:val="clear" w:color="auto" w:fill="FFFFFF"/>
+        <w:spacing w:after="0" w:line="345" w:lineRule="atLeast"/>
+        <w:jc w:val="both"/>
+        <w:rPr>
+          <w:b/>
           <w:color w:val="000000" w:themeColor="text1"/>
           <w:sz w:val="22"/>
           <w:szCs w:val="22"/>
@@ -8906,15 +9087,15 @@
               <w:jc w:val="center"/>
               <w:rPr>
                 <w:b/>
-                <w:color w:val="000000" w:themeColor="text1"/>
-                <w:sz w:val="22"/>
-                <w:szCs w:val="22"/>
-              </w:rPr>
-            </w:pPr>
-            <w:r>
-              <w:rPr>
-                <w:b/>
-                <w:color w:val="000000" w:themeColor="text1"/>
+                <w:color w:val="FFFFFF" w:themeColor="background1"/>
+                <w:sz w:val="22"/>
+                <w:szCs w:val="22"/>
+              </w:rPr>
+            </w:pPr>
+            <w:r>
+              <w:rPr>
+                <w:b/>
+                <w:color w:val="FFFFFF" w:themeColor="background1"/>
                 <w:sz w:val="22"/>
                 <w:szCs w:val="22"/>
               </w:rPr>
@@ -9031,17 +9212,7 @@
                 <w:sz w:val="22"/>
                 <w:szCs w:val="22"/>
               </w:rPr>
-              <w:t xml:space="preserve">Código </w:t>
-            </w:r>
-            <w:r>
-              <w:rPr>
-                <w:b/>
-                <w:color w:val="000000" w:themeColor="text1"/>
-                <w:sz w:val="22"/>
-                <w:szCs w:val="22"/>
-              </w:rPr>
-              <w:lastRenderedPageBreak/>
-              <w:t>Shutterstock (o URL o la ruta en AulaPlaneta)</w:t>
+              <w:t>Código Shutterstock (o URL o la ruta en AulaPlaneta)</w:t>
             </w:r>
           </w:p>
         </w:tc>
@@ -9063,7 +9234,6 @@
                 <w:sz w:val="22"/>
                 <w:szCs w:val="22"/>
               </w:rPr>
-              <w:lastRenderedPageBreak/>
               <w:t xml:space="preserve">4º Eso CS/ El mundo actual / 2 </w:t>
             </w:r>
             <w:r>
@@ -9081,16 +9251,7 @@
                 <w:sz w:val="22"/>
                 <w:szCs w:val="22"/>
               </w:rPr>
-              <w:t xml:space="preserve">2.2 La Unión </w:t>
-            </w:r>
-            <w:r>
-              <w:rPr>
-                <w:color w:val="000000" w:themeColor="text1"/>
-                <w:sz w:val="22"/>
-                <w:szCs w:val="22"/>
-              </w:rPr>
-              <w:lastRenderedPageBreak/>
-              <w:t>Europea</w:t>
+              <w:t>2.2 La Unión Europea</w:t>
             </w:r>
           </w:p>
           <w:p>
@@ -9184,7 +9345,6 @@
                 <w:sz w:val="22"/>
                 <w:szCs w:val="22"/>
               </w:rPr>
-              <w:lastRenderedPageBreak/>
               <w:t>Pie de imagen</w:t>
             </w:r>
           </w:p>
@@ -9387,6 +9547,35 @@
           <w:szCs w:val="22"/>
         </w:rPr>
       </w:pPr>
+    </w:p>
+    <w:p>
+      <w:pPr>
+        <w:shd w:val="clear" w:color="auto" w:fill="FFFFFF"/>
+        <w:spacing w:after="0" w:line="345" w:lineRule="atLeast"/>
+        <w:jc w:val="both"/>
+        <w:rPr>
+          <w:color w:val="000000" w:themeColor="text1"/>
+          <w:sz w:val="22"/>
+          <w:szCs w:val="22"/>
+        </w:rPr>
+      </w:pPr>
+      <w:r>
+        <w:rPr>
+          <w:color w:val="000000" w:themeColor="text1"/>
+          <w:sz w:val="22"/>
+          <w:szCs w:val="22"/>
+          <w:highlight w:val="red"/>
+        </w:rPr>
+        <w:t>Practica UNION EUROPEA. M5A.</w:t>
+      </w:r>
+      <w:r>
+        <w:rPr>
+          <w:color w:val="000000" w:themeColor="text1"/>
+          <w:sz w:val="22"/>
+          <w:szCs w:val="22"/>
+        </w:rPr>
+        <w:t xml:space="preserve"> </w:t>
+      </w:r>
     </w:p>
     <w:tbl>
       <w:tblPr>
@@ -9488,6 +9677,7 @@
           <w:szCs w:val="22"/>
           <w:highlight w:val="yellow"/>
         </w:rPr>
+        <w:lastRenderedPageBreak/>
         <w:t>[SECCIÓN 2]</w:t>
       </w:r>
       <w:r>
@@ -9530,7 +9720,6 @@
           <w:sz w:val="22"/>
           <w:szCs w:val="22"/>
         </w:rPr>
-        <w:lastRenderedPageBreak/>
         <w:t>Desde finales de la década de 1990, la hegemonía estadounidense se ha visto cuestionada por distintas </w:t>
       </w:r>
       <w:r>
@@ -10090,51 +10279,7 @@
                 <w:sz w:val="22"/>
                 <w:szCs w:val="22"/>
               </w:rPr>
-              <w:t>Formad grupos de trabajo y buscad información sobre alguno de los BRIC. Deberéis tener en cuenta:</w:t>
-            </w:r>
-          </w:p>
-          <w:p>
-            <w:pPr>
-              <w:pStyle w:val="Ttulo4"/>
-              <w:jc w:val="both"/>
-              <w:outlineLvl w:val="3"/>
-              <w:rPr>
-                <w:b w:val="0"/>
-                <w:color w:val="000000" w:themeColor="text1"/>
-                <w:sz w:val="22"/>
-                <w:szCs w:val="22"/>
-              </w:rPr>
-            </w:pPr>
-            <w:r>
-              <w:rPr>
-                <w:b w:val="0"/>
-                <w:color w:val="000000" w:themeColor="text1"/>
-                <w:sz w:val="22"/>
-                <w:szCs w:val="22"/>
-              </w:rPr>
-              <w:t xml:space="preserve">Debe decir: </w:t>
-            </w:r>
-          </w:p>
-          <w:p>
-            <w:pPr>
-              <w:pStyle w:val="Ttulo4"/>
-              <w:jc w:val="both"/>
-              <w:outlineLvl w:val="3"/>
-              <w:rPr>
-                <w:b w:val="0"/>
-                <w:color w:val="000000" w:themeColor="text1"/>
-                <w:sz w:val="22"/>
-                <w:szCs w:val="22"/>
-              </w:rPr>
-            </w:pPr>
-            <w:r>
-              <w:rPr>
-                <w:b w:val="0"/>
-                <w:color w:val="000000" w:themeColor="text1"/>
-                <w:sz w:val="22"/>
-                <w:szCs w:val="22"/>
-              </w:rPr>
-              <w:t xml:space="preserve">Formen grupos de trabajo y busquen información sobre alguno de los BRIC. </w:t>
+              <w:t xml:space="preserve">Formad grupos de trabajo y buscad información sobre alguno de los BRIC. </w:t>
             </w:r>
             <w:r>
               <w:rPr>
@@ -10145,6 +10290,50 @@
               </w:rPr>
               <w:lastRenderedPageBreak/>
               <w:t>Deberéis tener en cuenta:</w:t>
+            </w:r>
+          </w:p>
+          <w:p>
+            <w:pPr>
+              <w:pStyle w:val="Ttulo4"/>
+              <w:jc w:val="both"/>
+              <w:outlineLvl w:val="3"/>
+              <w:rPr>
+                <w:b w:val="0"/>
+                <w:color w:val="000000" w:themeColor="text1"/>
+                <w:sz w:val="22"/>
+                <w:szCs w:val="22"/>
+              </w:rPr>
+            </w:pPr>
+            <w:r>
+              <w:rPr>
+                <w:b w:val="0"/>
+                <w:color w:val="000000" w:themeColor="text1"/>
+                <w:sz w:val="22"/>
+                <w:szCs w:val="22"/>
+              </w:rPr>
+              <w:t xml:space="preserve">Debe decir: </w:t>
+            </w:r>
+          </w:p>
+          <w:p>
+            <w:pPr>
+              <w:pStyle w:val="Ttulo4"/>
+              <w:jc w:val="both"/>
+              <w:outlineLvl w:val="3"/>
+              <w:rPr>
+                <w:b w:val="0"/>
+                <w:color w:val="000000" w:themeColor="text1"/>
+                <w:sz w:val="22"/>
+                <w:szCs w:val="22"/>
+              </w:rPr>
+            </w:pPr>
+            <w:r>
+              <w:rPr>
+                <w:b w:val="0"/>
+                <w:color w:val="000000" w:themeColor="text1"/>
+                <w:sz w:val="22"/>
+                <w:szCs w:val="22"/>
+              </w:rPr>
+              <w:t>Formen grupos de trabajo y busquen información sobre alguno de los BRIC. Deberéis tener en cuenta:</w:t>
             </w:r>
           </w:p>
           <w:p>
@@ -10544,7 +10733,16 @@
                 <w:sz w:val="22"/>
                 <w:szCs w:val="22"/>
               </w:rPr>
-              <w:t>Confirme si sus estudiantes tienen los conocimientos necesarios que permitan comprender el contexto histórico que se trata en el recurso. Invítelos a resumir oralmente cuáles son los últimos sucesos del periodo: la caída del muro de Berlín, el final de la URSS y la desintegración del bloque comunista, etc.</w:t>
+              <w:t xml:space="preserve">Confirme si sus estudiantes tienen los conocimientos necesarios que permitan comprender el contexto histórico que se trata en el recurso. Invítelos a resumir oralmente cuáles son los últimos sucesos del periodo: la caída del muro de Berlín, </w:t>
+            </w:r>
+            <w:r>
+              <w:rPr>
+                <w:color w:val="000000" w:themeColor="text1"/>
+                <w:sz w:val="22"/>
+                <w:szCs w:val="22"/>
+              </w:rPr>
+              <w:lastRenderedPageBreak/>
+              <w:t>el final de la URSS y la desintegración del bloque comunista, etc.</w:t>
             </w:r>
           </w:p>
           <w:p>
@@ -10586,16 +10784,7 @@
                 <w:sz w:val="22"/>
                 <w:szCs w:val="22"/>
               </w:rPr>
-              <w:t xml:space="preserve">- ¿Qué significan las siglas BRIC? ¿A qué palabra inglesa recuerdan estas siglas? </w:t>
-            </w:r>
-            <w:r>
-              <w:rPr>
-                <w:color w:val="000000" w:themeColor="text1"/>
-                <w:sz w:val="22"/>
-                <w:szCs w:val="22"/>
-              </w:rPr>
-              <w:lastRenderedPageBreak/>
-              <w:t>¿Cuál es su significado?</w:t>
+              <w:t>- ¿Qué significan las siglas BRIC? ¿A qué palabra inglesa recuerdan estas siglas? ¿Cuál es su significado?</w:t>
             </w:r>
           </w:p>
           <w:p>
@@ -10995,7 +11184,6 @@
                 <w:sz w:val="22"/>
                 <w:szCs w:val="22"/>
               </w:rPr>
-              <w:lastRenderedPageBreak/>
               <w:t>En el año 2005, el economista Jim O’Neill acuñó el acrónimo </w:t>
             </w:r>
             <w:r>
@@ -11470,7 +11658,16 @@
                 <w:sz w:val="22"/>
                 <w:szCs w:val="22"/>
               </w:rPr>
-              <w:t>Las economías de los BRIC se centran en la exportación de materias primas o de bienes manufacturados, muchos de ellos de dudosa calidad. Esto hace que regiones como Europa, importadora de una gran parte de la producción de China, vivan el impacto de la crisis económica debido a que sus industrias se ven en desventaja frente a la fuerza con que ingresan los productos de los BRIC.</w:t>
+              <w:t xml:space="preserve">Las economías de los BRIC se centran en la exportación de materias primas o de bienes manufacturados, muchos de ellos de dudosa calidad. Esto hace que </w:t>
+            </w:r>
+            <w:r>
+              <w:rPr>
+                <w:color w:val="000000" w:themeColor="text1"/>
+                <w:sz w:val="22"/>
+                <w:szCs w:val="22"/>
+              </w:rPr>
+              <w:lastRenderedPageBreak/>
+              <w:t>regiones como Europa, importadora de una gran parte de la producción de China, vivan el impacto de la crisis económica debido a que sus industrias se ven en desventaja frente a la fuerza con que ingresan los productos de los BRIC.</w:t>
             </w:r>
           </w:p>
           <w:p>
@@ -11514,7 +11711,6 @@
                 <w:sz w:val="22"/>
                 <w:szCs w:val="22"/>
               </w:rPr>
-              <w:lastRenderedPageBreak/>
               <w:t>Brasil</w:t>
             </w:r>
             <w:r>
@@ -12162,6 +12358,7 @@
                       <w:sz w:val="22"/>
                       <w:szCs w:val="22"/>
                     </w:rPr>
+                    <w:lastRenderedPageBreak/>
                     <w:t> </w:t>
                   </w:r>
                 </w:p>
@@ -12304,7 +12501,6 @@
                 <w:sz w:val="22"/>
                 <w:szCs w:val="22"/>
               </w:rPr>
-              <w:lastRenderedPageBreak/>
               <w:t> </w:t>
             </w:r>
           </w:p>
@@ -13026,6 +13222,7 @@
                       <w:sz w:val="22"/>
                       <w:szCs w:val="22"/>
                     </w:rPr>
+                    <w:lastRenderedPageBreak/>
                     <w:t>India</w:t>
                   </w:r>
                 </w:p>
@@ -13231,7 +13428,6 @@
                       <w:sz w:val="22"/>
                       <w:szCs w:val="22"/>
                     </w:rPr>
-                    <w:lastRenderedPageBreak/>
                     <w:t>- Extensión: 3.287.263 km</w:t>
                   </w:r>
                   <w:r>
@@ -13892,6 +14088,7 @@
                       <w:sz w:val="22"/>
                       <w:szCs w:val="22"/>
                     </w:rPr>
+                    <w:lastRenderedPageBreak/>
                     <w:t>- Extensión: 9.596.960 km</w:t>
                   </w:r>
                   <w:r>
@@ -14225,7 +14422,6 @@
                       <w:sz w:val="22"/>
                       <w:szCs w:val="22"/>
                     </w:rPr>
-                    <w:lastRenderedPageBreak/>
                     <w:t> </w:t>
                   </w:r>
                 </w:p>
@@ -14893,6 +15089,7 @@
                 <w:sz w:val="22"/>
                 <w:szCs w:val="22"/>
               </w:rPr>
+              <w:lastRenderedPageBreak/>
               <w:t>Título</w:t>
             </w:r>
           </w:p>
@@ -14977,6 +15174,7 @@
             </w:pPr>
             <w:r>
               <w:rPr>
+                <w:b w:val="0"/>
                 <w:color w:val="000000" w:themeColor="text1"/>
                 <w:sz w:val="22"/>
                 <w:szCs w:val="22"/>
@@ -15043,7 +15241,6 @@
           <w:szCs w:val="22"/>
           <w:highlight w:val="yellow"/>
         </w:rPr>
-        <w:lastRenderedPageBreak/>
         <w:t xml:space="preserve">[SECCIÓN </w:t>
       </w:r>
       <w:r>
@@ -15073,7 +15270,16 @@
           <w:sz w:val="22"/>
           <w:szCs w:val="22"/>
         </w:rPr>
-        <w:t>2 4 Consolidación</w:t>
+        <w:t>2.</w:t>
+      </w:r>
+      <w:r>
+        <w:rPr>
+          <w:b/>
+          <w:color w:val="000000" w:themeColor="text1"/>
+          <w:sz w:val="22"/>
+          <w:szCs w:val="22"/>
+        </w:rPr>
+        <w:t>4 Consolidación</w:t>
       </w:r>
     </w:p>
     <w:p>
@@ -15126,11 +15332,20 @@
             <w:r>
               <w:rPr>
                 <w:b/>
-                <w:color w:val="000000" w:themeColor="text1"/>
-                <w:sz w:val="22"/>
-                <w:szCs w:val="22"/>
-              </w:rPr>
-              <w:t>Practica. Recurso aprovechado</w:t>
+                <w:color w:val="FFFFFF" w:themeColor="background1"/>
+                <w:sz w:val="22"/>
+                <w:szCs w:val="22"/>
+              </w:rPr>
+              <w:t xml:space="preserve">Practica. Recurso </w:t>
+            </w:r>
+            <w:r>
+              <w:rPr>
+                <w:b/>
+                <w:color w:val="000000" w:themeColor="text1"/>
+                <w:sz w:val="22"/>
+                <w:szCs w:val="22"/>
+              </w:rPr>
+              <w:t>aprovechado</w:t>
             </w:r>
           </w:p>
         </w:tc>
@@ -15460,6 +15675,7 @@
                 <w:sz w:val="22"/>
                 <w:szCs w:val="22"/>
               </w:rPr>
+              <w:lastRenderedPageBreak/>
               <w:drawing>
                 <wp:inline distT="0" distB="0" distL="0" distR="0" wp14:anchorId="06FD1F79" wp14:editId="37AD149D">
                   <wp:extent cx="2634731" cy="1481328"/>
@@ -15520,6 +15736,7 @@
                 <w:sz w:val="22"/>
                 <w:szCs w:val="22"/>
               </w:rPr>
+              <w:lastRenderedPageBreak/>
               <w:t>Título</w:t>
             </w:r>
           </w:p>
@@ -16010,6 +16227,7 @@
                 <w:sz w:val="22"/>
                 <w:szCs w:val="22"/>
               </w:rPr>
+              <w:lastRenderedPageBreak/>
               <w:drawing>
                 <wp:inline distT="0" distB="0" distL="0" distR="0" wp14:anchorId="05FC9298" wp14:editId="4590969A">
                   <wp:extent cx="1679042" cy="1139811"/>
@@ -16083,6 +16301,7 @@
                 <w:sz w:val="22"/>
                 <w:szCs w:val="22"/>
               </w:rPr>
+              <w:lastRenderedPageBreak/>
               <w:t>Pie de imagen</w:t>
             </w:r>
           </w:p>
@@ -16266,7 +16485,6 @@
                 <w:sz w:val="22"/>
                 <w:szCs w:val="22"/>
               </w:rPr>
-              <w:lastRenderedPageBreak/>
               <w:t>Ubicación en Aula Planeta</w:t>
             </w:r>
           </w:p>
@@ -16632,7 +16850,16 @@
           <w:sz w:val="22"/>
           <w:szCs w:val="22"/>
         </w:rPr>
-        <w:t> en territorios palestinos continúan haciendo inviable la convivencia pacífica entre ambas comunidades. Para ampliar tus conocimientos sobre el conflicto, puedes consultar la web de </w:t>
+        <w:t xml:space="preserve"> en territorios palestinos continúan haciendo inviable la </w:t>
+      </w:r>
+      <w:r>
+        <w:rPr>
+          <w:color w:val="000000" w:themeColor="text1"/>
+          <w:sz w:val="22"/>
+          <w:szCs w:val="22"/>
+        </w:rPr>
+        <w:lastRenderedPageBreak/>
+        <w:t>convivencia pacífica entre ambas comunidades. Para ampliar tus conocimientos sobre el conflicto, puedes consultar la web de </w:t>
       </w:r>
       <w:r>
         <w:rPr>
@@ -16889,7 +17116,6 @@
                 <w:sz w:val="22"/>
                 <w:szCs w:val="22"/>
               </w:rPr>
-              <w:lastRenderedPageBreak/>
               <w:drawing>
                 <wp:inline distT="0" distB="0" distL="0" distR="0" wp14:anchorId="56EE736D" wp14:editId="14CF0281">
                   <wp:extent cx="1781093" cy="1170432"/>
@@ -16974,7 +17200,6 @@
                 <w:sz w:val="22"/>
                 <w:szCs w:val="22"/>
               </w:rPr>
-              <w:lastRenderedPageBreak/>
               <w:t>Pie de imagen</w:t>
             </w:r>
           </w:p>
@@ -17400,6 +17625,7 @@
           <w:sz w:val="22"/>
           <w:szCs w:val="22"/>
         </w:rPr>
+        <w:lastRenderedPageBreak/>
         <w:t>Para conocer mejor las guerras en África, puedes consultar de nuevo la web de</w:t>
       </w:r>
       <w:r>
@@ -17511,16 +17737,7 @@
           <w:sz w:val="22"/>
           <w:szCs w:val="22"/>
         </w:rPr>
-        <w:t xml:space="preserve">El control por los recursos estratégicos para la economía (agua, diamantes, reservas energéticas, etc.) localizados en el África subsahariana, el Cáucaso, Próximo Oriente y Asia central ha sido </w:t>
-      </w:r>
-      <w:r>
-        <w:rPr>
-          <w:color w:val="000000" w:themeColor="text1"/>
-          <w:sz w:val="22"/>
-          <w:szCs w:val="22"/>
-        </w:rPr>
-        <w:lastRenderedPageBreak/>
-        <w:t>causa de diversos conflictos. En la mayoría de casos, tras ellos se esconden los intereses de grandes compañías occidentales, así como de grandes potencias como China y Rusia.</w:t>
+        <w:t>El control por los recursos estratégicos para la economía (agua, diamantes, reservas energéticas, etc.) localizados en el África subsahariana, el Cáucaso, Próximo Oriente y Asia central ha sido causa de diversos conflictos. En la mayoría de casos, tras ellos se esconden los intereses de grandes compañías occidentales, así como de grandes potencias como China y Rusia.</w:t>
       </w:r>
     </w:p>
     <w:p>
@@ -17823,6 +18040,7 @@
           <w:sz w:val="22"/>
           <w:szCs w:val="22"/>
         </w:rPr>
+        <w:lastRenderedPageBreak/>
         <w:t>El fundamentalismo islamista también fue la causa de los atentados del </w:t>
       </w:r>
       <w:r>
@@ -18060,7 +18278,6 @@
                 <w:sz w:val="22"/>
                 <w:szCs w:val="22"/>
               </w:rPr>
-              <w:lastRenderedPageBreak/>
               <w:t>Cambio (descripción o capturas de pantallas)</w:t>
             </w:r>
           </w:p>
@@ -18632,6 +18849,7 @@
                 <w:sz w:val="22"/>
                 <w:szCs w:val="22"/>
               </w:rPr>
+              <w:lastRenderedPageBreak/>
               <w:drawing>
                 <wp:inline distT="0" distB="0" distL="0" distR="0" wp14:anchorId="649FC389" wp14:editId="601D5335">
                   <wp:extent cx="1498350" cy="1054608"/>
@@ -18716,6 +18934,7 @@
                 <w:sz w:val="22"/>
                 <w:szCs w:val="22"/>
               </w:rPr>
+              <w:lastRenderedPageBreak/>
               <w:t>Pie de imagen</w:t>
             </w:r>
           </w:p>
@@ -18913,7 +19132,6 @@
                 <w:sz w:val="22"/>
                 <w:szCs w:val="22"/>
               </w:rPr>
-              <w:lastRenderedPageBreak/>
               <w:t>Profundiza. Recurso aprovechado</w:t>
             </w:r>
           </w:p>
@@ -19377,7 +19595,16 @@
                 <w:sz w:val="22"/>
                 <w:szCs w:val="22"/>
               </w:rPr>
-              <w:t>El siguiente interactivo muestra los desafíos a los que se enfrenta el mundo musulmán en el siglo XXI, desde la conjugación de modernidad y tradición hasta la lucha por la democracia.</w:t>
+              <w:t xml:space="preserve">El siguiente interactivo muestra los desafíos a los que se enfrenta el mundo musulmán en el siglo XXI, desde la conjugación de modernidad </w:t>
+            </w:r>
+            <w:r>
+              <w:rPr>
+                <w:color w:val="000000" w:themeColor="text1"/>
+                <w:sz w:val="22"/>
+                <w:szCs w:val="22"/>
+              </w:rPr>
+              <w:lastRenderedPageBreak/>
+              <w:t>y tradición hasta la lucha por la democracia.</w:t>
             </w:r>
           </w:p>
           <w:p>
@@ -19589,7 +19816,6 @@
                 <w:sz w:val="22"/>
                 <w:szCs w:val="22"/>
               </w:rPr>
-              <w:lastRenderedPageBreak/>
               <w:t>- ¿Qué papel jugó la policía?</w:t>
             </w:r>
           </w:p>
@@ -19860,7 +20086,16 @@
                 <w:sz w:val="22"/>
                 <w:szCs w:val="22"/>
               </w:rPr>
-              <w:t>y otros rotativos estadounidenses publican la noticia de la muerte de Bin Laden (2 de mayo de 2011).</w:t>
+              <w:t xml:space="preserve">y otros rotativos estadounidenses publican la noticia de </w:t>
+            </w:r>
+            <w:r>
+              <w:rPr>
+                <w:color w:val="000000" w:themeColor="text1"/>
+                <w:sz w:val="22"/>
+                <w:szCs w:val="22"/>
+              </w:rPr>
+              <w:lastRenderedPageBreak/>
+              <w:t>la muerte de Bin Laden (2 de mayo de 2011).</w:t>
             </w:r>
           </w:p>
           <w:p>
@@ -20024,16 +20259,7 @@
                 <w:sz w:val="22"/>
                 <w:szCs w:val="22"/>
               </w:rPr>
-              <w:t xml:space="preserve">A continuación, pida a los estudiantes que comenten la imagen de los peregrinos en la mezquita mayor de La Meca. Deberían exponer, además, todo aquello que sepan sobre el islam y el mundo musulmán. Pregúnteles sobre cuál consideran que es el lugar que la religión ocupa </w:t>
-            </w:r>
-            <w:r>
-              <w:rPr>
-                <w:color w:val="000000" w:themeColor="text1"/>
-                <w:sz w:val="22"/>
-                <w:szCs w:val="22"/>
-              </w:rPr>
-              <w:lastRenderedPageBreak/>
-              <w:t>en las sociedades musulmanas. </w:t>
+              <w:t>A continuación, pida a los estudiantes que comenten la imagen de los peregrinos en la mezquita mayor de La Meca. Deberían exponer, además, todo aquello que sepan sobre el islam y el mundo musulmán. Pregúnteles sobre cuál consideran que es el lugar que la religión ocupa en las sociedades musulmanas. </w:t>
             </w:r>
           </w:p>
           <w:p>
@@ -20337,6 +20563,7 @@
                 <w:sz w:val="22"/>
                 <w:szCs w:val="22"/>
               </w:rPr>
+              <w:lastRenderedPageBreak/>
               <w:t>-</w:t>
             </w:r>
             <w:r>
@@ -20561,16 +20788,7 @@
                 <w:sz w:val="22"/>
                 <w:szCs w:val="22"/>
               </w:rPr>
-              <w:t xml:space="preserve">A partir de ello, cada grupo deberá realizar un trabajo de investigación </w:t>
-            </w:r>
-            <w:r>
-              <w:rPr>
-                <w:color w:val="000000" w:themeColor="text1"/>
-                <w:sz w:val="22"/>
-                <w:szCs w:val="22"/>
-              </w:rPr>
-              <w:lastRenderedPageBreak/>
-              <w:t>en el que deberá tenerse en cuenta:</w:t>
+              <w:t>A partir de ello, cada grupo deberá realizar un trabajo de investigación en el que deberá tenerse en cuenta:</w:t>
             </w:r>
           </w:p>
           <w:p>
@@ -21197,7 +21415,6 @@
                 <w:sz w:val="22"/>
                 <w:szCs w:val="22"/>
               </w:rPr>
-              <w:lastRenderedPageBreak/>
               <w:t>Desde la</w:t>
             </w:r>
             <w:r>
@@ -21614,6 +21831,7 @@
                 <w:sz w:val="22"/>
                 <w:szCs w:val="22"/>
               </w:rPr>
+              <w:lastRenderedPageBreak/>
               <w:t>La mayoría de estos regímenes cuenta (o contó) con el</w:t>
             </w:r>
             <w:r>
@@ -21878,16 +22096,7 @@
                 <w:sz w:val="22"/>
                 <w:szCs w:val="22"/>
               </w:rPr>
-              <w:t xml:space="preserve">Dentro de esta corriente se encuentran distintas tendencias que van desde las posiciones moderadas que aceptan la conjugación de la </w:t>
-            </w:r>
-            <w:r>
-              <w:rPr>
-                <w:color w:val="000000" w:themeColor="text1"/>
-                <w:sz w:val="22"/>
-                <w:szCs w:val="22"/>
-              </w:rPr>
-              <w:lastRenderedPageBreak/>
-              <w:t>tradición islámica con la democracia, hasta aquellas posturas más radicales que defienden una</w:t>
+              <w:t>Dentro de esta corriente se encuentran distintas tendencias que van desde las posiciones moderadas que aceptan la conjugación de la tradición islámica con la democracia, hasta aquellas posturas más radicales que defienden una</w:t>
             </w:r>
             <w:r>
               <w:rPr>
@@ -22369,7 +22578,16 @@
                 <w:sz w:val="22"/>
                 <w:szCs w:val="22"/>
               </w:rPr>
-              <w:t>. Esto impidió ver los cambios que se estaban produciendo en las sociedades de los países del Magreb y Oriente Medio, pero la crisis económica mundial y los problemas que se dieron en ellos hicieron estallar la revuelta contra los viejos regímenes en gran número de países de estos territorios.</w:t>
+              <w:t xml:space="preserve">. Esto impidió ver los cambios que se estaban produciendo en las sociedades de los países del Magreb y Oriente Medio, pero la crisis económica mundial y los problemas que se dieron en ellos hicieron estallar la </w:t>
+            </w:r>
+            <w:r>
+              <w:rPr>
+                <w:color w:val="000000" w:themeColor="text1"/>
+                <w:sz w:val="22"/>
+                <w:szCs w:val="22"/>
+              </w:rPr>
+              <w:lastRenderedPageBreak/>
+              <w:t>revuelta contra los viejos regímenes en gran número de países de estos territorios.</w:t>
             </w:r>
           </w:p>
           <w:p>
@@ -23051,6 +23269,7 @@
                 <w:sz w:val="22"/>
                 <w:szCs w:val="22"/>
               </w:rPr>
+              <w:lastRenderedPageBreak/>
               <w:t>Competencia relacionada con el recurso:</w:t>
             </w:r>
             <w:r>
@@ -23173,16 +23392,7 @@
                 <w:sz w:val="22"/>
                 <w:szCs w:val="22"/>
               </w:rPr>
-              <w:t xml:space="preserve">Le sugerimos que pregunte a los estudiantes qué conocen acerca de </w:t>
-            </w:r>
-            <w:r>
-              <w:rPr>
-                <w:color w:val="000000" w:themeColor="text1"/>
-                <w:sz w:val="22"/>
-                <w:szCs w:val="22"/>
-              </w:rPr>
-              <w:lastRenderedPageBreak/>
-              <w:t>estos conflictos, sus causas y la situación actual en la que se encuentran. Además, pueden hacer referencia a otros conflictos recientes que conozcan.</w:t>
+              <w:t>Le sugerimos que pregunte a los estudiantes qué conocen acerca de estos conflictos, sus causas y la situación actual en la que se encuentran. Además, pueden hacer referencia a otros conflictos recientes que conozcan.</w:t>
             </w:r>
           </w:p>
           <w:p>
@@ -23353,7 +23563,16 @@
                 <w:sz w:val="22"/>
                 <w:szCs w:val="22"/>
               </w:rPr>
-              <w:t xml:space="preserve">El primer gran conflicto que estalló tras la caída del muro fue la guerra de Yugoslavia. Justo cuando Europa se felicitaba por acabar con las consecuencias de la Segunda Guerra Mundial, el enfrentamiento civil estalló en los </w:t>
+              <w:t xml:space="preserve">El primer gran conflicto que estalló tras la caída del muro fue la guerra de Yugoslavia. Justo cuando Europa se felicitaba por acabar con </w:t>
+            </w:r>
+            <w:r>
+              <w:rPr>
+                <w:color w:val="000000" w:themeColor="text1"/>
+                <w:sz w:val="22"/>
+                <w:szCs w:val="22"/>
+              </w:rPr>
+              <w:lastRenderedPageBreak/>
+              <w:t xml:space="preserve">las consecuencias de la Segunda Guerra Mundial, el enfrentamiento civil estalló en los </w:t>
             </w:r>
             <w:r>
               <w:rPr>
@@ -23739,16 +23958,7 @@
                 <w:sz w:val="22"/>
                 <w:szCs w:val="22"/>
               </w:rPr>
-              <w:t xml:space="preserve">practicada por los </w:t>
-            </w:r>
-            <w:r>
-              <w:rPr>
-                <w:color w:val="000000" w:themeColor="text1"/>
-                <w:sz w:val="22"/>
-                <w:szCs w:val="22"/>
-              </w:rPr>
-              <w:lastRenderedPageBreak/>
-              <w:t>serbios.</w:t>
+              <w:t>practicada por los serbios.</w:t>
             </w:r>
           </w:p>
           <w:p>
@@ -24483,7 +24693,16 @@
                 <w:sz w:val="22"/>
                 <w:szCs w:val="22"/>
               </w:rPr>
-              <w:t xml:space="preserve">Junto a esto, uno de los problemas más claros para la resolución del conflicto emana de la </w:t>
+              <w:t xml:space="preserve">Junto a esto, uno de los problemas más claros para la resolución del </w:t>
+            </w:r>
+            <w:r>
+              <w:rPr>
+                <w:color w:val="000000" w:themeColor="text1"/>
+                <w:sz w:val="22"/>
+                <w:szCs w:val="22"/>
+              </w:rPr>
+              <w:lastRenderedPageBreak/>
+              <w:t xml:space="preserve">conflicto emana de la </w:t>
             </w:r>
             <w:r>
               <w:rPr>
@@ -24701,7 +24920,6 @@
                 <w:sz w:val="22"/>
                 <w:szCs w:val="22"/>
               </w:rPr>
-              <w:lastRenderedPageBreak/>
               <w:t>Osama Bin Laden</w:t>
             </w:r>
             <w:r>
@@ -25101,7 +25319,16 @@
                 <w:sz w:val="22"/>
                 <w:szCs w:val="22"/>
               </w:rPr>
-              <w:t>Entre 2003 y 2011, las tropas estadounidenses permanecieron en el país. Además de entregar al dictador al gobierno de transición que se formó tras su derrocamiento, Estados Unidos contribuyó a la construcción de un nuevo Estado afín a sus intereses.</w:t>
+              <w:t xml:space="preserve">Entre 2003 y 2011, las tropas estadounidenses permanecieron en el país. Además de entregar al dictador al gobierno de transición que se formó tras su derrocamiento, Estados Unidos contribuyó a la </w:t>
+            </w:r>
+            <w:r>
+              <w:rPr>
+                <w:color w:val="000000" w:themeColor="text1"/>
+                <w:sz w:val="22"/>
+                <w:szCs w:val="22"/>
+              </w:rPr>
+              <w:lastRenderedPageBreak/>
+              <w:t>construcción de un nuevo Estado afín a sus intereses.</w:t>
             </w:r>
           </w:p>
           <w:p>
@@ -25446,16 +25673,7 @@
                 <w:sz w:val="22"/>
                 <w:szCs w:val="22"/>
               </w:rPr>
-              <w:t xml:space="preserve">en la que murieron casi cuatro millones de personas. Otros conflictos se han dado en Liberia, Sierra Leona, Etiopía, Somalia, </w:t>
-            </w:r>
-            <w:r>
-              <w:rPr>
-                <w:color w:val="000000" w:themeColor="text1"/>
-                <w:sz w:val="22"/>
-                <w:szCs w:val="22"/>
-              </w:rPr>
-              <w:lastRenderedPageBreak/>
-              <w:t>Ruanda, Burundi o Angola.</w:t>
+              <w:t>en la que murieron casi cuatro millones de personas. Otros conflictos se han dado en Liberia, Sierra Leona, Etiopía, Somalia, Ruanda, Burundi o Angola.</w:t>
             </w:r>
           </w:p>
           <w:p>
@@ -25959,7 +26177,16 @@
                 <w:sz w:val="22"/>
                 <w:szCs w:val="22"/>
               </w:rPr>
-              <w:t>obtuvo la victoria. En julio de 2013, una serie de masivas protestas que reclamaban su renuncia a la presidencia acabó desembocando en un golpe militar. Morsi fue derrocado y detenido junto a sus colaboradores más cercanos. En mayo de 2014 se celebraron elecciones presidenciales, Al Sisi fue elegido presidente de Egipto con el 97 % de los votos.</w:t>
+              <w:t xml:space="preserve">obtuvo la victoria. En julio de 2013, una serie de masivas protestas que reclamaban su renuncia a la presidencia acabó desembocando en un golpe militar. Morsi fue derrocado y detenido junto a sus colaboradores más cercanos. En mayo de 2014 se celebraron elecciones presidenciales, Al </w:t>
+            </w:r>
+            <w:r>
+              <w:rPr>
+                <w:color w:val="000000" w:themeColor="text1"/>
+                <w:sz w:val="22"/>
+                <w:szCs w:val="22"/>
+              </w:rPr>
+              <w:lastRenderedPageBreak/>
+              <w:t>Sisi fue elegido presidente de Egipto con el 97 % de los votos.</w:t>
             </w:r>
           </w:p>
           <w:p>
@@ -26382,7 +26609,6 @@
                 <w:sz w:val="22"/>
                 <w:szCs w:val="22"/>
               </w:rPr>
-              <w:lastRenderedPageBreak/>
               <w:t>Cambio (descripción o capturas de pantallas)</w:t>
             </w:r>
           </w:p>
@@ -26855,7 +27081,6 @@
                 <w:sz w:val="22"/>
                 <w:szCs w:val="22"/>
               </w:rPr>
-              <w:lastRenderedPageBreak/>
               <w:t>El mundo actual</w:t>
             </w:r>
           </w:p>
@@ -27913,6 +28138,16 @@
           <w:szCs w:val="22"/>
         </w:rPr>
       </w:pPr>
+      <w:r>
+        <w:rPr>
+          <w:color w:val="000000" w:themeColor="text1"/>
+          <w:sz w:val="22"/>
+          <w:szCs w:val="22"/>
+          <w:highlight w:val="red"/>
+        </w:rPr>
+        <w:lastRenderedPageBreak/>
+        <w:t>Practica fechas y hechos. M1B</w:t>
+      </w:r>
     </w:p>
     <w:tbl>
       <w:tblPr>
@@ -28300,7 +28535,6 @@
                 <w:sz w:val="22"/>
                 <w:szCs w:val="22"/>
               </w:rPr>
-              <w:lastRenderedPageBreak/>
               <w:t>Competencia relacionada con el recurso:</w:t>
             </w:r>
             <w:r>
@@ -28539,6 +28773,7 @@
                 <w:sz w:val="22"/>
                 <w:szCs w:val="22"/>
               </w:rPr>
+              <w:lastRenderedPageBreak/>
               <w:t>El fin de la Guerra Fría (1989-1991)</w:t>
             </w:r>
           </w:p>
@@ -28954,16 +29189,7 @@
                 <w:sz w:val="22"/>
                 <w:szCs w:val="22"/>
               </w:rPr>
-              <w:t xml:space="preserve">: firma de los acuerdos de Viernes Santo para la pacificación de </w:t>
-            </w:r>
-            <w:r>
-              <w:rPr>
-                <w:color w:val="000000" w:themeColor="text1"/>
-                <w:sz w:val="22"/>
-                <w:szCs w:val="22"/>
-              </w:rPr>
-              <w:lastRenderedPageBreak/>
-              <w:t>Irlanda del Norte (Reino Unido).</w:t>
+              <w:t>: firma de los acuerdos de Viernes Santo para la pacificación de Irlanda del Norte (Reino Unido).</w:t>
             </w:r>
           </w:p>
           <w:p>
@@ -29580,6 +29806,7 @@
                 <w:sz w:val="22"/>
                 <w:szCs w:val="22"/>
               </w:rPr>
+              <w:lastRenderedPageBreak/>
               <w:t>Descripción</w:t>
             </w:r>
           </w:p>
@@ -29942,7 +30169,6 @@
                 <w:sz w:val="22"/>
                 <w:szCs w:val="22"/>
               </w:rPr>
-              <w:lastRenderedPageBreak/>
               <w:t xml:space="preserve">Dice: ¨Realiza la siguiente actividad. Cuando termines haz clic en Enviar. Si es necesario, entrega las respuestas en mano o por mail a tu profesor para que pueda validarlas” </w:t>
             </w:r>
           </w:p>
@@ -30108,7 +30334,6 @@
                 <w:sz w:val="22"/>
                 <w:szCs w:val="22"/>
               </w:rPr>
-              <w:lastRenderedPageBreak/>
               <w:t>Título</w:t>
             </w:r>
           </w:p>
@@ -30171,6 +30396,7 @@
                 <w:sz w:val="22"/>
                 <w:szCs w:val="22"/>
               </w:rPr>
+              <w:lastRenderedPageBreak/>
               <w:t>Descripción</w:t>
             </w:r>
           </w:p>
@@ -30432,16 +30658,7 @@
           <w:sz w:val="22"/>
           <w:szCs w:val="22"/>
         </w:rPr>
-        <w:t xml:space="preserve">En política exterior, China estabilizó en 1982 sus relaciones con Estados Unidos, aumentó su intercambio comercial con Japón y, en 1984, firmó un acuerdo con el Reino Unido para la </w:t>
-      </w:r>
-      <w:r>
-        <w:rPr>
-          <w:color w:val="000000" w:themeColor="text1"/>
-          <w:sz w:val="22"/>
-          <w:szCs w:val="22"/>
-        </w:rPr>
-        <w:lastRenderedPageBreak/>
-        <w:t xml:space="preserve">devolución en 1997 de la colonia británica de Hong Kong. Un acuerdo </w:t>
+        <w:t xml:space="preserve">En política exterior, China estabilizó en 1982 sus relaciones con Estados Unidos, aumentó su intercambio comercial con Japón y, en 1984, firmó un acuerdo con el Reino Unido para la devolución en 1997 de la colonia británica de Hong Kong. Un acuerdo </w:t>
       </w:r>
       <w:r>
         <w:rPr>
@@ -30619,32 +30836,13 @@
                 <w:szCs w:val="22"/>
               </w:rPr>
             </w:pPr>
-            <w:proofErr w:type="spellStart"/>
-            <w:r>
-              <w:rPr>
-                <w:color w:val="000000" w:themeColor="text1"/>
-                <w:sz w:val="22"/>
-                <w:szCs w:val="22"/>
-              </w:rPr>
-              <w:t>Deng</w:t>
-            </w:r>
-            <w:proofErr w:type="spellEnd"/>
-            <w:r>
-              <w:rPr>
-                <w:color w:val="000000" w:themeColor="text1"/>
-                <w:sz w:val="22"/>
-                <w:szCs w:val="22"/>
-              </w:rPr>
-              <w:t xml:space="preserve"> </w:t>
-            </w:r>
-            <w:proofErr w:type="spellStart"/>
-            <w:r>
-              <w:rPr>
-                <w:color w:val="000000" w:themeColor="text1"/>
-                <w:sz w:val="22"/>
-                <w:szCs w:val="22"/>
-              </w:rPr>
-              <w:t>Xiaop</w:t>
+            <w:r>
+              <w:rPr>
+                <w:color w:val="000000" w:themeColor="text1"/>
+                <w:sz w:val="22"/>
+                <w:szCs w:val="22"/>
+              </w:rPr>
+              <w:t>Deng Xiaop</w:t>
             </w:r>
             <w:r>
               <w:rPr>
@@ -30654,7 +30852,6 @@
               </w:rPr>
               <w:t>ing</w:t>
             </w:r>
-            <w:proofErr w:type="spellEnd"/>
           </w:p>
         </w:tc>
       </w:tr>
@@ -30803,49 +31000,21 @@
                 <w:lang w:val="es-CO"/>
               </w:rPr>
             </w:pPr>
-            <w:proofErr w:type="spellStart"/>
-            <w:r>
-              <w:rPr>
-                <w:color w:val="000000" w:themeColor="text1"/>
-                <w:sz w:val="22"/>
-                <w:szCs w:val="22"/>
-              </w:rPr>
-              <w:t>Deng</w:t>
-            </w:r>
-            <w:proofErr w:type="spellEnd"/>
-            <w:r>
-              <w:rPr>
-                <w:color w:val="000000" w:themeColor="text1"/>
-                <w:sz w:val="22"/>
-                <w:szCs w:val="22"/>
-              </w:rPr>
-              <w:t xml:space="preserve"> </w:t>
-            </w:r>
-            <w:proofErr w:type="spellStart"/>
-            <w:r>
-              <w:rPr>
-                <w:color w:val="000000" w:themeColor="text1"/>
-                <w:sz w:val="22"/>
-                <w:szCs w:val="22"/>
-              </w:rPr>
-              <w:t>Xiaop</w:t>
-            </w:r>
-            <w:r>
-              <w:rPr>
-                <w:color w:val="000000" w:themeColor="text1"/>
-                <w:sz w:val="22"/>
-                <w:szCs w:val="22"/>
-              </w:rPr>
-              <w:t>ing</w:t>
-            </w:r>
-            <w:proofErr w:type="spellEnd"/>
-            <w:r>
-              <w:rPr>
-                <w:color w:val="000000" w:themeColor="text1"/>
-                <w:sz w:val="22"/>
-                <w:szCs w:val="22"/>
-              </w:rPr>
-              <w:t xml:space="preserve"> tomó parte en la Larga Marcha y en la revolución de 1946-1949 que terminó con la instalación del comunismo en China. Sus discrepancias con Mao Zedong provocaron que fuera excluido del Comité Central durante la </w:t>
+            <w:r>
+              <w:rPr>
+                <w:color w:val="000000" w:themeColor="text1"/>
+                <w:sz w:val="22"/>
+                <w:szCs w:val="22"/>
+              </w:rPr>
+              <w:t>Deng Xiaop</w:t>
+            </w:r>
+            <w:r>
+              <w:rPr>
+                <w:color w:val="000000" w:themeColor="text1"/>
+                <w:sz w:val="22"/>
+                <w:szCs w:val="22"/>
+              </w:rPr>
+              <w:t xml:space="preserve">ing tomó parte en la Larga Marcha y en la revolución de 1946-1949 que terminó con la instalación del comunismo en China. Sus discrepancias con Mao Zedong provocaron que fuera excluido del Comité Central durante la </w:t>
             </w:r>
             <w:r>
               <w:rPr>
@@ -30871,7 +31040,16 @@
                 <w:sz w:val="22"/>
                 <w:szCs w:val="22"/>
               </w:rPr>
-              <w:t xml:space="preserve"> (1966-1976). En 1989 mandó reprimir de un modo sangriento la protesta estudiantil que el 3 y 4 de junio tomó la plaza de Tian'anmen. Su reformismo acabó imponiéndose.</w:t>
+              <w:t xml:space="preserve"> (1966-1976). En 1989 mandó reprimir de un modo </w:t>
+            </w:r>
+            <w:r>
+              <w:rPr>
+                <w:color w:val="000000" w:themeColor="text1"/>
+                <w:sz w:val="22"/>
+                <w:szCs w:val="22"/>
+              </w:rPr>
+              <w:lastRenderedPageBreak/>
+              <w:t>sangriento la protesta estudiantil que el 3 y 4 de junio tomó la plaza de Tian'anmen. Su reformismo acabó imponiéndose.</w:t>
             </w:r>
           </w:p>
         </w:tc>
@@ -31050,15 +31228,7 @@
                 <w:b/>
                 <w:color w:val="000000" w:themeColor="text1"/>
               </w:rPr>
-              <w:t>Ubicación en Aula Plan</w:t>
-            </w:r>
-            <w:r>
-              <w:rPr>
-                <w:b/>
-                <w:color w:val="000000" w:themeColor="text1"/>
-              </w:rPr>
-              <w:lastRenderedPageBreak/>
-              <w:t>eta</w:t>
+              <w:t>Ubicación en Aula Planeta</w:t>
             </w:r>
           </w:p>
         </w:tc>
@@ -31079,7 +31249,6 @@
               <w:rPr>
                 <w:b w:val="0"/>
               </w:rPr>
-              <w:lastRenderedPageBreak/>
               <w:t>Se propone actividad con video:</w:t>
             </w:r>
           </w:p>
@@ -31098,15 +31267,7 @@
                   <w:rStyle w:val="Hipervnculo"/>
                   <w:b w:val="0"/>
                 </w:rPr>
-                <w:t>http://aulaplaneta.planetasaber.com/encyclopedia/default.asp?idpack=9&amp;idpil=A0903591&amp;ruta=aulaplaneta&amp;DATA=qKnHXkziQUcNs346B0mwujfqpXb%2b3YLT</w:t>
-              </w:r>
-              <w:r>
-                <w:rPr>
-                  <w:rStyle w:val="Hipervnculo"/>
-                  <w:b w:val="0"/>
-                </w:rPr>
-                <w:lastRenderedPageBreak/>
-                <w:t>bbj%2btkCHHwY%3d</w:t>
+                <w:t>http://aulaplaneta.planetasaber.com/encyclopedia/default.asp?idpack=9&amp;idpil=A0903591&amp;ruta=aulaplaneta&amp;DATA=qKnHXkziQUcNs346B0mwujfqpXb%2b3YLTbbj%2btkCHHwY%3d</w:t>
               </w:r>
             </w:hyperlink>
           </w:p>
@@ -31267,7 +31428,17 @@
                 <w:sz w:val="18"/>
                 <w:szCs w:val="18"/>
               </w:rPr>
-              <w:t>Este programa de reformas abrió el país al exterior, con lo cual aumentaron las inversiones extranjeras y numerosas empresas occidentales se establecieron en China. Se redujo la planificación y se estableció una economía regulada de tipo capitalista en algunos sectores productivos. El Gobierno estableció, desde finales de 1979, unas zonas económicas especiales en las que se permitió el desarrollo de la economía de mercado. En 1987, las reformas de Deng se impusieron en el XIII Congreso del Partido Comunista Chino.</w:t>
+              <w:t xml:space="preserve">Este programa de reformas abrió el país al exterior, con lo cual aumentaron las inversiones extranjeras y numerosas empresas occidentales se establecieron en China. Se redujo la planificación y se estableció una economía regulada de tipo capitalista en algunos sectores productivos. El Gobierno estableció, desde finales de 1979, unas zonas económicas especiales en las que se permitió el desarrollo de la economía de mercado. En 1987, las reformas de Deng se impusieron en el </w:t>
+            </w:r>
+            <w:r>
+              <w:rPr>
+                <w:rFonts w:ascii="Georgia" w:hAnsi="Georgia"/>
+                <w:color w:val="6B6D73"/>
+                <w:sz w:val="18"/>
+                <w:szCs w:val="18"/>
+              </w:rPr>
+              <w:lastRenderedPageBreak/>
+              <w:t>XIII Congreso del Partido Comunista Chino.</w:t>
             </w:r>
           </w:p>
           <w:p>
@@ -31332,15 +31503,7 @@
                   <w:rStyle w:val="Hipervnculo"/>
                   <w:b w:val="0"/>
                 </w:rPr>
-                <w:t>http://internacional.elpais.com/internacional/2014/10/08/actualidad/1412797135_0</w:t>
-              </w:r>
-              <w:r>
-                <w:rPr>
-                  <w:rStyle w:val="Hipervnculo"/>
-                  <w:b w:val="0"/>
-                </w:rPr>
-                <w:lastRenderedPageBreak/>
-                <w:t>89213.html</w:t>
+                <w:t>http://internacional.elpais.com/internacional/2014/10/08/actualidad/1412797135_089213.html</w:t>
               </w:r>
             </w:hyperlink>
           </w:p>
@@ -31503,7 +31666,15 @@
                 <w:color w:val="000000" w:themeColor="text1"/>
               </w:rPr>
               <w:lastRenderedPageBreak/>
-              <w:t>Cambio (descripción o capturas de pantallas)</w:t>
+              <w:t>Cambio (desc</w:t>
+            </w:r>
+            <w:r>
+              <w:rPr>
+                <w:b/>
+                <w:color w:val="000000" w:themeColor="text1"/>
+              </w:rPr>
+              <w:lastRenderedPageBreak/>
+              <w:t>ripción o capturas de pantallas)</w:t>
             </w:r>
           </w:p>
         </w:tc>
@@ -31548,6 +31719,7 @@
                 <w:b/>
                 <w:color w:val="000000" w:themeColor="text1"/>
               </w:rPr>
+              <w:lastRenderedPageBreak/>
               <w:t>Título</w:t>
             </w:r>
           </w:p>
@@ -31640,7 +31812,6 @@
           <w:sz w:val="22"/>
           <w:szCs w:val="22"/>
         </w:rPr>
-        <w:lastRenderedPageBreak/>
         <w:t xml:space="preserve">En 2004 </w:t>
       </w:r>
       <w:r>
@@ -32112,7 +32283,16 @@
           <w:sz w:val="22"/>
           <w:szCs w:val="22"/>
         </w:rPr>
-        <w:t xml:space="preserve">descenso de la demanda provocó una caída de las cotizaciones bursátiles y del precio de las viviendas, lo que causó enormes pérdidas a las empresas constructoras, ya que todas las viviendas construidas que se vendieron a partir de 1991 lo hicieron cada vez a precios más bajos. La disminución de los beneficios empresariales motivó que muchas constructoras empezaran a tener dificultades para devolver los créditos que les habían concedido los bancos para financiar la construcción de las viviendas. Muchas empresas se vieron </w:t>
+        <w:t xml:space="preserve">descenso de la demanda provocó una caída de las cotizaciones bursátiles y del precio de las viviendas, lo que causó enormes pérdidas a las empresas constructoras, ya que todas las viviendas construidas que se vendieron a partir de 1991 lo hicieron cada vez a precios más bajos. La disminución de los beneficios empresariales motivó que muchas constructoras empezaran a tener dificultades para devolver los créditos que les habían concedido los bancos para financiar la </w:t>
+      </w:r>
+      <w:r>
+        <w:rPr>
+          <w:color w:val="000000" w:themeColor="text1"/>
+          <w:sz w:val="22"/>
+          <w:szCs w:val="22"/>
+        </w:rPr>
+        <w:lastRenderedPageBreak/>
+        <w:t xml:space="preserve">construcción de las viviendas. Muchas empresas se vieron </w:t>
       </w:r>
       <w:r>
         <w:rPr>
@@ -32292,7 +32472,6 @@
           <w:sz w:val="22"/>
           <w:szCs w:val="22"/>
         </w:rPr>
-        <w:lastRenderedPageBreak/>
         <w:t xml:space="preserve">Aunque el país conserva altos índices de productividad, se ha visto obligado a atender cada una de sus tragedias enfrentando una fuerte competencia en el campo productivo con China, Estados Unidos y Corea del Sur. </w:t>
       </w:r>
     </w:p>
@@ -32597,7 +32776,17 @@
                 <w:szCs w:val="22"/>
                 <w:lang w:val="es-CO"/>
               </w:rPr>
-              <w:t>En marzo de 2011, la planta nuclear Fukushima I sufrió un grave accidente como consecuencia del terremoto y el posterior tsunami que devastaron el nordeste de Japón. La pérdida de suministro eléctrico y de los generadores de emergencia (con el impacto del tsunami) inutilizó el sistema de refrigeración de varios reactores. Además, se produjo una serie de explosiones e incendios en la planta. También se vio afectado el estado de las piscinas de almacenamiento del combustible usado. Tras el accidente, el gobierno japonés anunció el cierre y el desmantelamiento de la central, una vez finalizadas las operaciones de contención de las fugas radiactivas.</w:t>
+              <w:t xml:space="preserve">En marzo de 2011, la planta nuclear Fukushima I sufrió un grave accidente como consecuencia del terremoto y el posterior tsunami que devastaron el nordeste de Japón. La pérdida de suministro eléctrico y de los generadores de emergencia (con el impacto del tsunami) inutilizó el sistema de refrigeración de varios reactores. Además, se produjo una serie de explosiones e incendios en la planta. También se vio afectado el estado de las piscinas de almacenamiento del combustible usado. Tras el accidente, el gobierno japonés anunció el cierre y el </w:t>
+            </w:r>
+            <w:r>
+              <w:rPr>
+                <w:color w:val="6D6E71"/>
+                <w:sz w:val="22"/>
+                <w:szCs w:val="22"/>
+                <w:lang w:val="es-CO"/>
+              </w:rPr>
+              <w:lastRenderedPageBreak/>
+              <w:t>desmantelamiento de la central, una vez finalizadas las operaciones de contención de las fugas radiactivas.</w:t>
             </w:r>
           </w:p>
         </w:tc>
@@ -32662,6 +32851,17 @@
           <w:sz w:val="22"/>
           <w:szCs w:val="22"/>
         </w:rPr>
+        <w:t xml:space="preserve"> </w:t>
+      </w:r>
+      <w:bookmarkStart w:id="0" w:name="_GoBack"/>
+      <w:bookmarkEnd w:id="0"/>
+      <w:r>
+        <w:rPr>
+          <w:b/>
+          <w:color w:val="000000" w:themeColor="text1"/>
+          <w:sz w:val="22"/>
+          <w:szCs w:val="22"/>
+        </w:rPr>
         <w:t xml:space="preserve">Tigres y dragones </w:t>
       </w:r>
       <w:r>
@@ -32877,7 +33077,6 @@
           <w:sz w:val="22"/>
           <w:szCs w:val="22"/>
         </w:rPr>
-        <w:lastRenderedPageBreak/>
         <w:t>El hecho de que aquellos países empezaran a usar el dólar como divisa de intercambio suscitó el interés de los Estados Unidos, que realizó importantes inversiones, a pesar de ver en ellos posibles enemigos políticos, ya que en casos como Vietnam se trataba de regímenes comunistas.</w:t>
       </w:r>
     </w:p>
@@ -33073,7 +33272,37 @@
           <w:sz w:val="22"/>
           <w:szCs w:val="22"/>
         </w:rPr>
-        <w:t xml:space="preserve"> Filipinas e Indonesia. En 2004, la Asociación</w:t>
+        <w:t xml:space="preserve"> Filipinas e Indonesia. </w:t>
+      </w:r>
+    </w:p>
+    <w:p>
+      <w:pPr>
+        <w:spacing w:before="0" w:beforeAutospacing="0" w:after="0" w:afterAutospacing="0" w:line="285" w:lineRule="atLeast"/>
+        <w:jc w:val="both"/>
+        <w:rPr>
+          <w:color w:val="000000" w:themeColor="text1"/>
+          <w:sz w:val="22"/>
+          <w:szCs w:val="22"/>
+        </w:rPr>
+      </w:pPr>
+    </w:p>
+    <w:p>
+      <w:pPr>
+        <w:spacing w:before="0" w:beforeAutospacing="0" w:after="0" w:afterAutospacing="0" w:line="285" w:lineRule="atLeast"/>
+        <w:jc w:val="both"/>
+        <w:rPr>
+          <w:color w:val="000000" w:themeColor="text1"/>
+          <w:sz w:val="22"/>
+          <w:szCs w:val="22"/>
+        </w:rPr>
+      </w:pPr>
+      <w:r>
+        <w:rPr>
+          <w:color w:val="000000" w:themeColor="text1"/>
+          <w:sz w:val="22"/>
+          <w:szCs w:val="22"/>
+        </w:rPr>
+        <w:t>En 2004, la Asociación</w:t>
       </w:r>
       <w:r>
         <w:rPr>
@@ -33275,7 +33504,17 @@
                 <w:sz w:val="22"/>
                 <w:szCs w:val="22"/>
               </w:rPr>
-              <w:t>Código Shutterstock (o URL o la ruta en AulaPlaneta)</w:t>
+              <w:t xml:space="preserve">Código Shutterstock (o </w:t>
+            </w:r>
+            <w:r>
+              <w:rPr>
+                <w:b/>
+                <w:color w:val="000000" w:themeColor="text1"/>
+                <w:sz w:val="22"/>
+                <w:szCs w:val="22"/>
+              </w:rPr>
+              <w:lastRenderedPageBreak/>
+              <w:t>URL o la ruta en AulaPlaneta)</w:t>
             </w:r>
           </w:p>
         </w:tc>
@@ -33298,7 +33537,16 @@
                   <w:sz w:val="22"/>
                   <w:szCs w:val="22"/>
                 </w:rPr>
-                <w:t>http://aulaplaneta.planetasaber.com/encyclopedia/default.asp?idpack=11&amp;idpil=A1300298U&amp;ruta=aulaplaneta&amp;DATA=qKnHXkziQUeJvaTA4v0LGjfqpXb%2b3YLTbbj%2btkCHHwY%3d</w:t>
+                <w:t>http://aulaplaneta.planetasaber.com/encyclopedia/default.asp?idpack=11&amp;idpil=A1300298U&amp;ruta=aulaplaneta&amp;DATA=qKnHXkziQUeJvaTA4v0LGjfqpXb%2</w:t>
+              </w:r>
+              <w:r>
+                <w:rPr>
+                  <w:rStyle w:val="Hipervnculo"/>
+                  <w:sz w:val="22"/>
+                  <w:szCs w:val="22"/>
+                </w:rPr>
+                <w:lastRenderedPageBreak/>
+                <w:t>b3YLTbbj%2btkCHHwY%3d</w:t>
               </w:r>
             </w:hyperlink>
           </w:p>
@@ -33395,6 +33643,7 @@
                 <w:sz w:val="22"/>
                 <w:szCs w:val="22"/>
               </w:rPr>
+              <w:lastRenderedPageBreak/>
               <w:t>Pie de imagen</w:t>
             </w:r>
           </w:p>
@@ -34145,7 +34394,16 @@
                 <w:sz w:val="22"/>
                 <w:szCs w:val="22"/>
               </w:rPr>
-              <w:t>Esta actividad debe asignarse como tarea para poderse realizar o bien entregarse en mano o por email</w:t>
+              <w:t xml:space="preserve">Esta actividad debe asignarse como tarea para poderse realizar o </w:t>
+            </w:r>
+            <w:r>
+              <w:rPr>
+                <w:color w:val="FF0000"/>
+                <w:sz w:val="22"/>
+                <w:szCs w:val="22"/>
+              </w:rPr>
+              <w:lastRenderedPageBreak/>
+              <w:t>bien entregarse en mano o por email</w:t>
             </w:r>
             <w:r>
               <w:rPr>
@@ -34289,7 +34547,6 @@
               <w:rPr>
                 <w:noProof/>
               </w:rPr>
-              <w:lastRenderedPageBreak/>
               <w:drawing>
                 <wp:inline distT="0" distB="0" distL="0" distR="0" wp14:anchorId="0EC4D69D" wp14:editId="3069FB36">
                   <wp:extent cx="3003376" cy="1688592"/>
@@ -34443,6 +34700,7 @@
                 <w:b w:val="0"/>
                 <w:color w:val="000000" w:themeColor="text1"/>
               </w:rPr>
+              <w:lastRenderedPageBreak/>
               <w:t xml:space="preserve">1º. Piensa en el objetivo del cuestionario: determinar </w:t>
             </w:r>
             <w:r>
@@ -34571,15 +34829,7 @@
                 <w:b w:val="0"/>
                 <w:color w:val="000000" w:themeColor="text1"/>
               </w:rPr>
-              <w:t xml:space="preserve">5. Antes de entregar los cuestionarios piensa que estos deben ser </w:t>
-            </w:r>
-            <w:r>
-              <w:rPr>
-                <w:b w:val="0"/>
-                <w:color w:val="000000" w:themeColor="text1"/>
-              </w:rPr>
-              <w:lastRenderedPageBreak/>
-              <w:t xml:space="preserve">respondidos distintos grupos de personas: </w:t>
+              <w:t xml:space="preserve">5. Antes de entregar los cuestionarios piensa que estos deben ser respondidos distintos grupos de personas: </w:t>
             </w:r>
           </w:p>
           <w:p>
@@ -34805,6 +35055,7 @@
                 <w:b w:val="0"/>
                 <w:color w:val="000000" w:themeColor="text1"/>
               </w:rPr>
+              <w:lastRenderedPageBreak/>
               <w:t>Elabora tus conclusiones a partir de un análisis de los gráficos. Presenta por escrito un informe en el que establezcas todos los detalles del proceso de principio a fin (desde la elaboración de las preguntas hasta la definición de las conclusiones).</w:t>
             </w:r>
           </w:p>
@@ -35034,7 +35285,6 @@
                 <w:b/>
                 <w:color w:val="000000" w:themeColor="text1"/>
               </w:rPr>
-              <w:lastRenderedPageBreak/>
               <w:t>Código</w:t>
             </w:r>
           </w:p>
@@ -35406,6 +35656,7 @@
               <w:rPr>
                 <w:color w:val="000000" w:themeColor="text1"/>
               </w:rPr>
+              <w:lastRenderedPageBreak/>
               <w:t xml:space="preserve">Debe decir: </w:t>
             </w:r>
             <w:r>
@@ -35518,8 +35769,144 @@
                 <w:color w:val="000000" w:themeColor="text1"/>
                 <w:highlight w:val="green"/>
               </w:rPr>
+              <w:t>PESTAÑA OBJETIVOS REEMPLAZAR EL PÁRRAFO CORRESPONDIENTE AL ÍTEM PUNTO DE PARTIDA</w:t>
+            </w:r>
+          </w:p>
+          <w:p>
+            <w:pPr>
+              <w:pStyle w:val="tab1"/>
+              <w:rPr>
+                <w:color w:val="FF0000"/>
+              </w:rPr>
+            </w:pPr>
+            <w:r>
+              <w:rPr>
+                <w:color w:val="000000" w:themeColor="text1"/>
+              </w:rPr>
+              <w:t xml:space="preserve">Dice: </w:t>
+            </w:r>
+            <w:r>
+              <w:rPr>
+                <w:b/>
+                <w:color w:val="FF0000"/>
+              </w:rPr>
+              <w:t>Punto de partida:</w:t>
+            </w:r>
+            <w:r>
+              <w:rPr>
+                <w:color w:val="FF0000"/>
+              </w:rPr>
+              <w:t xml:space="preserve"> para poder responder a la pregunta</w:t>
+            </w:r>
+            <w:r>
+              <w:rPr>
+                <w:color w:val="FF0000"/>
+              </w:rPr>
+              <w:t xml:space="preserve"> inicial del proyecto pensad en los acontecimientos de actualidad de vuestro territorio. Haced una lluvia de ideas en la que os formuléis preguntas concisas para que os ayuden a alcanzar el objetivo de vuestra investigación. Por ejemplo:</w:t>
+            </w:r>
+          </w:p>
+          <w:p>
+            <w:pPr>
+              <w:pStyle w:val="tab1"/>
+              <w:rPr>
+                <w:color w:val="FF0000"/>
+              </w:rPr>
+            </w:pPr>
+            <w:r>
+              <w:rPr>
+                <w:color w:val="FF0000"/>
+              </w:rPr>
+              <w:t>¿Qué diez temas son los más tratados actualmente?</w:t>
+            </w:r>
+          </w:p>
+          <w:p>
+            <w:pPr>
+              <w:pStyle w:val="tab1"/>
+              <w:rPr>
+                <w:color w:val="FF0000"/>
+              </w:rPr>
+            </w:pPr>
+            <w:r>
+              <w:rPr>
+                <w:color w:val="FF0000"/>
+              </w:rPr>
+              <w:t>¿Cuál es el enfoque que dan los medios de comunicación a estos temas?</w:t>
+            </w:r>
+          </w:p>
+          <w:p>
+            <w:pPr>
+              <w:pStyle w:val="tab1"/>
+              <w:rPr>
+                <w:color w:val="FF0000"/>
+              </w:rPr>
+            </w:pPr>
+            <w:r>
+              <w:rPr>
+                <w:color w:val="FF0000"/>
+              </w:rPr>
+              <w:t>¿Los temas son tratados del mismo modo por los diferentes medios de comunicación?</w:t>
+            </w:r>
+          </w:p>
+          <w:p>
+            <w:pPr>
+              <w:pStyle w:val="tab1"/>
+              <w:rPr>
+                <w:color w:val="FF0000"/>
+              </w:rPr>
+            </w:pPr>
+            <w:r>
+              <w:rPr>
+                <w:color w:val="FF0000"/>
+              </w:rPr>
+              <w:t xml:space="preserve">Al final, intentad ofrecer una respuesta previa a la pregunta del proyecto. La investigación os ayudará a averiguar si estabais en lo cierto o no. </w:t>
+            </w:r>
+          </w:p>
+          <w:p>
+            <w:pPr>
+              <w:pStyle w:val="tab1"/>
+              <w:rPr>
+                <w:color w:val="000000" w:themeColor="text1"/>
+              </w:rPr>
+            </w:pPr>
+            <w:r>
+              <w:rPr>
+                <w:color w:val="000000" w:themeColor="text1"/>
+              </w:rPr>
+              <w:t>Debe decir</w:t>
+            </w:r>
+            <w:r>
+              <w:rPr>
+                <w:color w:val="000000" w:themeColor="text1"/>
+              </w:rPr>
+              <w:t>:</w:t>
+            </w:r>
+          </w:p>
+          <w:p>
+            <w:pPr>
+              <w:pStyle w:val="tab1"/>
+              <w:rPr>
+                <w:color w:val="FF0000"/>
+              </w:rPr>
+            </w:pPr>
+            <w:r>
+              <w:rPr>
+                <w:b/>
+                <w:color w:val="FF0000"/>
+              </w:rPr>
+              <w:t>Punto de partida:</w:t>
+            </w:r>
+            <w:r>
+              <w:rPr>
+                <w:color w:val="FF0000"/>
+              </w:rPr>
+              <w:t xml:space="preserve"> para poder responder a la pregunta inicial del proyecto piensen en los acontecimientos de actualidad de nuestro territorio. Hagan una lluvia de ideas en la que se formulen </w:t>
+            </w:r>
+            <w:r>
+              <w:rPr>
+                <w:color w:val="FF0000"/>
+              </w:rPr>
               <w:lastRenderedPageBreak/>
-              <w:t>PESTAÑA OBJETIVOS REEMPLAZAR EL PÁRRAFO CORRESPONDIENTE AL ÍTEM PUNTO DE PARTIDA</w:t>
+              <w:t>preguntas concisas para que les ayuden a alcanzar el objetivo de su investigación. Por ejemplo:</w:t>
             </w:r>
           </w:p>
           <w:p>
@@ -35531,28 +35918,23 @@
             </w:pPr>
             <w:r>
               <w:rPr>
-                <w:color w:val="000000" w:themeColor="text1"/>
-              </w:rPr>
-              <w:t xml:space="preserve">Dice: </w:t>
-            </w:r>
-            <w:r>
-              <w:rPr>
-                <w:b/>
                 <w:color w:val="FF0000"/>
               </w:rPr>
-              <w:t>Punto de partida:</w:t>
-            </w:r>
-            <w:r>
+              <w:t>¿Cuáles son los diez temas de los que más se habla actualmente?</w:t>
+            </w:r>
+          </w:p>
+          <w:p>
+            <w:pPr>
+              <w:pStyle w:val="tab1"/>
               <w:rPr>
                 <w:color w:val="FF0000"/>
               </w:rPr>
-              <w:t xml:space="preserve"> para poder responder a la pregunta</w:t>
-            </w:r>
+            </w:pPr>
             <w:r>
               <w:rPr>
                 <w:color w:val="FF0000"/>
               </w:rPr>
-              <w:t xml:space="preserve"> inicial del proyecto pensad en los acontecimientos de actualidad de vuestro territorio. Haced una lluvia de ideas en la que os formuléis preguntas concisas para que os ayuden a alcanzar el objetivo de vuestra investigación. Por ejemplo:</w:t>
+              <w:t>¿Cuál es el enfoque que dan los medios de comunicación a estos temas?</w:t>
             </w:r>
           </w:p>
           <w:p>
@@ -35566,7 +35948,7 @@
               <w:rPr>
                 <w:color w:val="FF0000"/>
               </w:rPr>
-              <w:t>¿Qué diez temas son los más tratados actualmente?</w:t>
+              <w:t>¿Los temas son tratados del mismo modo por los diferentes medios de comunicación?</w:t>
             </w:r>
           </w:p>
           <w:p>
@@ -35580,7 +35962,7 @@
               <w:rPr>
                 <w:color w:val="FF0000"/>
               </w:rPr>
-              <w:t>¿Cuál es el enfoque que dan los medios de comunicación a estos temas?</w:t>
+              <w:t xml:space="preserve">Al final, intenten ofrecer una respuesta previa a la pregunta del proyecto. La investigación les ayudará a averiguar si estaban o no en lo cierto. </w:t>
             </w:r>
           </w:p>
           <w:p>
@@ -35590,131 +35972,6 @@
                 <w:color w:val="FF0000"/>
               </w:rPr>
             </w:pPr>
-            <w:r>
-              <w:rPr>
-                <w:color w:val="FF0000"/>
-              </w:rPr>
-              <w:t>¿Los temas son tratados del mismo modo por los diferentes medios de comunicación?</w:t>
-            </w:r>
-          </w:p>
-          <w:p>
-            <w:pPr>
-              <w:pStyle w:val="tab1"/>
-              <w:rPr>
-                <w:color w:val="FF0000"/>
-              </w:rPr>
-            </w:pPr>
-            <w:r>
-              <w:rPr>
-                <w:color w:val="FF0000"/>
-              </w:rPr>
-              <w:t xml:space="preserve">Al final, intentad ofrecer una respuesta previa a la pregunta del proyecto. La investigación os ayudará a averiguar si estabais en lo cierto o no. </w:t>
-            </w:r>
-          </w:p>
-          <w:p>
-            <w:pPr>
-              <w:pStyle w:val="tab1"/>
-              <w:rPr>
-                <w:color w:val="000000" w:themeColor="text1"/>
-              </w:rPr>
-            </w:pPr>
-            <w:r>
-              <w:rPr>
-                <w:color w:val="000000" w:themeColor="text1"/>
-              </w:rPr>
-              <w:t>Debe decir</w:t>
-            </w:r>
-            <w:r>
-              <w:rPr>
-                <w:color w:val="000000" w:themeColor="text1"/>
-              </w:rPr>
-              <w:t>:</w:t>
-            </w:r>
-          </w:p>
-          <w:p>
-            <w:pPr>
-              <w:pStyle w:val="tab1"/>
-              <w:rPr>
-                <w:color w:val="FF0000"/>
-              </w:rPr>
-            </w:pPr>
-            <w:r>
-              <w:rPr>
-                <w:b/>
-                <w:color w:val="FF0000"/>
-              </w:rPr>
-              <w:t>Punto de partida:</w:t>
-            </w:r>
-            <w:r>
-              <w:rPr>
-                <w:color w:val="FF0000"/>
-              </w:rPr>
-              <w:t xml:space="preserve"> para poder responder a la pregunta inicial del proyecto piensen en los acontecimientos de actualidad de nuestro territorio. Hagan una lluvia de ideas en la que se formulen preguntas concisas para que les ayuden a alcanzar el objetivo de su investigación. Por ejemplo:</w:t>
-            </w:r>
-          </w:p>
-          <w:p>
-            <w:pPr>
-              <w:pStyle w:val="tab1"/>
-              <w:rPr>
-                <w:color w:val="FF0000"/>
-              </w:rPr>
-            </w:pPr>
-            <w:r>
-              <w:rPr>
-                <w:color w:val="FF0000"/>
-              </w:rPr>
-              <w:t>¿Cuáles son los diez temas de los que más se habla actualmente?</w:t>
-            </w:r>
-          </w:p>
-          <w:p>
-            <w:pPr>
-              <w:pStyle w:val="tab1"/>
-              <w:rPr>
-                <w:color w:val="FF0000"/>
-              </w:rPr>
-            </w:pPr>
-            <w:r>
-              <w:rPr>
-                <w:color w:val="FF0000"/>
-              </w:rPr>
-              <w:t>¿Cuál es el enfoque que dan los medios de comunicación a estos temas?</w:t>
-            </w:r>
-          </w:p>
-          <w:p>
-            <w:pPr>
-              <w:pStyle w:val="tab1"/>
-              <w:rPr>
-                <w:color w:val="FF0000"/>
-              </w:rPr>
-            </w:pPr>
-            <w:r>
-              <w:rPr>
-                <w:color w:val="FF0000"/>
-              </w:rPr>
-              <w:t>¿Los temas son tratados del mismo modo por los diferentes medios de comunicación?</w:t>
-            </w:r>
-          </w:p>
-          <w:p>
-            <w:pPr>
-              <w:pStyle w:val="tab1"/>
-              <w:rPr>
-                <w:color w:val="FF0000"/>
-              </w:rPr>
-            </w:pPr>
-            <w:r>
-              <w:rPr>
-                <w:color w:val="FF0000"/>
-              </w:rPr>
-              <w:t xml:space="preserve">Al final, intenten ofrecer una respuesta previa a la pregunta del proyecto. La investigación les ayudará a averiguar si estaban o no en lo cierto. </w:t>
-            </w:r>
-          </w:p>
-          <w:p>
-            <w:pPr>
-              <w:pStyle w:val="tab1"/>
-              <w:rPr>
-                <w:color w:val="FF0000"/>
-              </w:rPr>
-            </w:pPr>
           </w:p>
           <w:p>
             <w:pPr>
@@ -35724,7 +35981,6 @@
               <w:rPr>
                 <w:highlight w:val="yellow"/>
               </w:rPr>
-              <w:lastRenderedPageBreak/>
               <w:t>PESTAÑA PLANIFICACIÓN. REEMPLAZAR EL TEXTO COMPLETO</w:t>
             </w:r>
           </w:p>
@@ -35888,6 +36144,7 @@
               <w:rPr>
                 <w:color w:val="000000" w:themeColor="text1"/>
               </w:rPr>
+              <w:lastRenderedPageBreak/>
               <w:t xml:space="preserve">Establecer el tiempo necesario para cada una de las tareas. Utilicen un calendario para ello, teniendo en cuenta la fecha límite. </w:t>
             </w:r>
           </w:p>
@@ -35974,7 +36231,6 @@
               <w:rPr>
                 <w:color w:val="000000" w:themeColor="text1"/>
               </w:rPr>
-              <w:lastRenderedPageBreak/>
               <w:t xml:space="preserve">Dice: </w:t>
             </w:r>
             <w:r>
@@ -36116,7 +36372,14 @@
               <w:rPr>
                 <w:color w:val="000000" w:themeColor="text1"/>
               </w:rPr>
-              <w:t>Consultar publicaciones y páginas web fiables que trabajen temas históricos. Les sugerimos que consulten como primera fuente la Gran Enciclopedia Planeta.</w:t>
+              <w:t xml:space="preserve">Consultar publicaciones y páginas web fiables que trabajen temas históricos. Les sugerimos que consulten </w:t>
+            </w:r>
+            <w:r>
+              <w:rPr>
+                <w:color w:val="000000" w:themeColor="text1"/>
+              </w:rPr>
+              <w:lastRenderedPageBreak/>
+              <w:t>como primera fuente la Gran Enciclopedia Planeta.</w:t>
             </w:r>
           </w:p>
           <w:p>
@@ -36261,7 +36524,6 @@
                 <w:color w:val="000000" w:themeColor="text1"/>
                 <w:highlight w:val="green"/>
               </w:rPr>
-              <w:lastRenderedPageBreak/>
               <w:t>PÁRRAFO INTRODUCTORIO</w:t>
             </w:r>
           </w:p>
@@ -36458,7 +36720,14 @@
               <w:rPr>
                 <w:color w:val="000000" w:themeColor="text1"/>
               </w:rPr>
-              <w:t xml:space="preserve">Plasmar su explicación en el guion que grabarán para el avatar. Allí deben reflejarse los diez temas </w:t>
+              <w:t xml:space="preserve">Plasmar su explicación en el guion que grabarán para el </w:t>
+            </w:r>
+            <w:r>
+              <w:rPr>
+                <w:color w:val="000000" w:themeColor="text1"/>
+              </w:rPr>
+              <w:lastRenderedPageBreak/>
+              <w:t xml:space="preserve">avatar. Allí deben reflejarse los diez temas </w:t>
             </w:r>
             <w:r>
               <w:rPr>
@@ -36684,6 +36953,7 @@
               <w:rPr>
                 <w:color w:val="000000" w:themeColor="text1"/>
               </w:rPr>
+              <w:lastRenderedPageBreak/>
               <w:t>Han participado en la planificación del proyecto.</w:t>
             </w:r>
           </w:p>
@@ -37010,7 +37280,6 @@
               <w:rPr>
                 <w:color w:val="000000" w:themeColor="text1"/>
               </w:rPr>
-              <w:lastRenderedPageBreak/>
               <w:t>Han sido creativos.</w:t>
             </w:r>
           </w:p>
@@ -37298,6 +37567,7 @@
                 <w:b/>
                 <w:color w:val="FFFFFF" w:themeColor="background1"/>
               </w:rPr>
+              <w:lastRenderedPageBreak/>
               <w:t>Mapa conceptual</w:t>
             </w:r>
           </w:p>

</xml_diff>